<commit_message>
merge with work version
</commit_message>
<xml_diff>
--- a/Dizertace.docx
+++ b/Dizertace.docx
@@ -36,7 +36,7 @@
           <v:shape id="_x0000_i1025" type="#_x0000_t75" style="width:164.2pt;height:149.2pt" o:ole="">
             <v:imagedata r:id="rId8" o:title=""/>
           </v:shape>
-          <o:OLEObject Type="Embed" ProgID="CorelDraw.Graphic.9" ShapeID="_x0000_i1025" DrawAspect="Content" ObjectID="_1581703342" r:id="rId9"/>
+          <o:OLEObject Type="Embed" ProgID="CorelDraw.Graphic.9" ShapeID="_x0000_i1025" DrawAspect="Content" ObjectID="_1581864265" r:id="rId9"/>
         </w:object>
       </w:r>
     </w:p>
@@ -4019,13 +4019,7 @@
         <w:rPr>
           <w:lang w:val="sk-SK"/>
         </w:rPr>
-        <w:t>.</w:t>
-      </w:r>
-      <w:r>
-        <w:rPr>
-          <w:lang w:val="sk-SK"/>
-        </w:rPr>
-        <w:t xml:space="preserve"> Neinvazívnymi metódou merania SV ale aj rýchlosti </w:t>
+        <w:t xml:space="preserve">. Neinvazívnymi metódou merania SV ale aj rýchlosti </w:t>
       </w:r>
       <w:proofErr w:type="spellStart"/>
       <w:r>
@@ -4208,6 +4202,11 @@
         <w:rPr>
           <w:lang w:val="sk-SK"/>
         </w:rPr>
+      </w:r>
+      <w:r>
+        <w:rPr>
+          <w:lang w:val="sk-SK"/>
+        </w:rPr>
         <w:fldChar w:fldCharType="separate"/>
       </w:r>
       <w:r>
@@ -4387,14 +4386,7 @@
           <w:rFonts w:eastAsiaTheme="minorEastAsia"/>
           <w:lang w:val="sk-SK"/>
         </w:rPr>
-        <w:t xml:space="preserve"> </w:t>
-      </w:r>
-      <w:r>
-        <w:rPr>
-          <w:rFonts w:eastAsiaTheme="minorEastAsia"/>
-          <w:lang w:val="sk-SK"/>
-        </w:rPr>
-        <w:t xml:space="preserve">je srdečný výdaj a </w:t>
+        <w:t xml:space="preserve"> je srdečný výdaj a </w:t>
       </w:r>
       <m:oMath>
         <m:r>
@@ -4410,14 +4402,7 @@
           <w:rFonts w:eastAsiaTheme="minorEastAsia"/>
           <w:lang w:val="sk-SK"/>
         </w:rPr>
-        <w:t xml:space="preserve"> </w:t>
-      </w:r>
-      <w:r>
-        <w:rPr>
-          <w:rFonts w:eastAsiaTheme="minorEastAsia"/>
-          <w:lang w:val="sk-SK"/>
-        </w:rPr>
-        <w:t xml:space="preserve">je úplný odpor periférií. Tento zákon je analógiou </w:t>
+        <w:t xml:space="preserve"> je úplný odpor periférií. Tento zákon je analógiou </w:t>
       </w:r>
       <w:proofErr w:type="spellStart"/>
       <w:r>
@@ -4734,6 +4719,12 @@
           <w:lang w:val="sk-SK"/>
         </w:rPr>
         <w:fldChar w:fldCharType="end"/>
+      </w:r>
+      <w:r>
+        <w:rPr>
+          <w:rFonts w:eastAsiaTheme="minorEastAsia"/>
+          <w:lang w:val="sk-SK"/>
+        </w:rPr>
       </w:r>
       <w:r>
         <w:rPr>
@@ -4929,6 +4920,12 @@
           <w:rFonts w:eastAsiaTheme="minorEastAsia"/>
           <w:lang w:val="sk-SK"/>
         </w:rPr>
+      </w:r>
+      <w:r>
+        <w:rPr>
+          <w:rFonts w:eastAsiaTheme="minorEastAsia"/>
+          <w:lang w:val="sk-SK"/>
+        </w:rPr>
         <w:fldChar w:fldCharType="separate"/>
       </w:r>
       <w:r>
@@ -5119,6 +5116,12 @@
           <w:rFonts w:eastAsiaTheme="minorEastAsia"/>
           <w:lang w:val="sk-SK"/>
         </w:rPr>
+      </w:r>
+      <w:r>
+        <w:rPr>
+          <w:rFonts w:eastAsiaTheme="minorEastAsia"/>
+          <w:lang w:val="sk-SK"/>
+        </w:rPr>
         <w:fldChar w:fldCharType="separate"/>
       </w:r>
       <w:r>
@@ -5504,16 +5507,19 @@
           <w:lang w:val="sk-SK"/>
         </w:rPr>
       </w:pPr>
+      <w:bookmarkStart w:id="3" w:name="_Toc386404202"/>
+      <w:bookmarkStart w:id="4" w:name="_Toc507854642"/>
     </w:p>
     <w:p>
       <w:pPr>
         <w:pStyle w:val="Nadpis1"/>
-        <w:rPr>
-          <w:lang w:val="sk-SK"/>
-        </w:rPr>
-      </w:pPr>
-      <w:bookmarkStart w:id="3" w:name="_Toc386404198"/>
-      <w:bookmarkStart w:id="4" w:name="_Toc507854638"/>
+        <w:spacing w:line="240" w:lineRule="auto"/>
+        <w:rPr>
+          <w:lang w:val="sk-SK"/>
+        </w:rPr>
+      </w:pPr>
+      <w:bookmarkStart w:id="5" w:name="_Toc386404198"/>
+      <w:bookmarkStart w:id="6" w:name="_Toc507854638"/>
       <w:r>
         <w:rPr>
           <w:lang w:val="sk-SK"/>
@@ -5521,8 +5527,8 @@
         <w:lastRenderedPageBreak/>
         <w:t>Modely popisujúce zmeny impedancie</w:t>
       </w:r>
-      <w:bookmarkEnd w:id="3"/>
-      <w:bookmarkEnd w:id="4"/>
+      <w:bookmarkEnd w:id="5"/>
+      <w:bookmarkEnd w:id="6"/>
     </w:p>
     <w:p>
       <w:pPr>
@@ -5537,30 +5543,309 @@
           <w:color w:val="000000"/>
           <w:lang w:val="sk-SK"/>
         </w:rPr>
-        <w:t xml:space="preserve">Pre výpočet SV je postačujúca TIC, pri ktorej je zavedený nasledujúci model: </w:t>
-      </w:r>
-      <w:proofErr w:type="spellStart"/>
+        <w:t xml:space="preserve">Pre výpočet </w:t>
+      </w:r>
       <w:r>
         <w:rPr>
           <w:color w:val="000000"/>
           <w:lang w:val="sk-SK"/>
         </w:rPr>
-        <w:t>tepový</w:t>
-      </w:r>
-      <w:proofErr w:type="spellEnd"/>
+        <w:t>SV z </w:t>
+      </w:r>
+      <w:proofErr w:type="spellStart"/>
       <w:r>
         <w:rPr>
           <w:color w:val="000000"/>
           <w:lang w:val="sk-SK"/>
         </w:rPr>
-        <w:t xml:space="preserve"> objem V (ml) považujeme za valec dĺžky S a podstavy πr2. V dôsledku poddajnosti aorty a zvýšeného tlaku po sťahu srdca sa aorta pri </w:t>
-      </w:r>
-      <w:proofErr w:type="spellStart"/>
+        <w:t>bioimpedancie</w:t>
+      </w:r>
+      <w:proofErr w:type="spellEnd"/>
       <w:r>
         <w:rPr>
           <w:color w:val="000000"/>
           <w:lang w:val="sk-SK"/>
         </w:rPr>
+        <w:t xml:space="preserve"> </w:t>
+      </w:r>
+      <w:r>
+        <w:rPr>
+          <w:color w:val="000000"/>
+          <w:lang w:val="sk-SK"/>
+        </w:rPr>
+        <w:t xml:space="preserve">je zavedený nasledujúci model: </w:t>
+      </w:r>
+      <w:proofErr w:type="spellStart"/>
+      <w:r>
+        <w:rPr>
+          <w:color w:val="000000"/>
+          <w:lang w:val="sk-SK"/>
+        </w:rPr>
+        <w:t>tep</w:t>
+      </w:r>
+      <w:r>
+        <w:rPr>
+          <w:color w:val="000000"/>
+          <w:lang w:val="sk-SK"/>
+        </w:rPr>
+        <w:t>ový</w:t>
+      </w:r>
+      <w:proofErr w:type="spellEnd"/>
+      <w:r>
+        <w:rPr>
+          <w:color w:val="000000"/>
+          <w:lang w:val="sk-SK"/>
+        </w:rPr>
+        <w:t xml:space="preserve"> objem V (</w:t>
+      </w:r>
+      <w:proofErr w:type="spellStart"/>
+      <w:r>
+        <w:rPr>
+          <w:color w:val="000000"/>
+          <w:lang w:val="sk-SK"/>
+        </w:rPr>
+        <w:t>mL</w:t>
+      </w:r>
+      <w:proofErr w:type="spellEnd"/>
+      <w:r>
+        <w:rPr>
+          <w:color w:val="000000"/>
+          <w:lang w:val="sk-SK"/>
+        </w:rPr>
+        <w:t>) považujeme</w:t>
+      </w:r>
+      <w:r>
+        <w:rPr>
+          <w:color w:val="000000"/>
+          <w:lang w:val="sk-SK"/>
+        </w:rPr>
+        <w:t xml:space="preserve"> za valec dĺžky </w:t>
+      </w:r>
+      <m:oMath>
+        <m:r>
+          <w:rPr>
+            <w:rFonts w:ascii="Cambria Math" w:hAnsi="Cambria Math"/>
+            <w:color w:val="000000"/>
+            <w:lang w:val="sk-SK"/>
+          </w:rPr>
+          <m:t>l</m:t>
+        </m:r>
+      </m:oMath>
+      <w:r>
+        <w:rPr>
+          <w:color w:val="000000"/>
+          <w:lang w:val="sk-SK"/>
+        </w:rPr>
+        <w:t xml:space="preserve"> (cm) a podstavy </w:t>
+      </w:r>
+      <m:oMath>
+        <m:r>
+          <w:rPr>
+            <w:rFonts w:ascii="Cambria Math" w:hAnsi="Cambria Math"/>
+            <w:color w:val="000000"/>
+            <w:lang w:val="sk-SK"/>
+          </w:rPr>
+          <m:t>π</m:t>
+        </m:r>
+        <m:sSup>
+          <m:sSupPr>
+            <m:ctrlPr>
+              <w:rPr>
+                <w:rFonts w:ascii="Cambria Math" w:hAnsi="Cambria Math"/>
+                <w:i/>
+                <w:color w:val="000000"/>
+                <w:lang w:val="sk-SK"/>
+              </w:rPr>
+            </m:ctrlPr>
+          </m:sSupPr>
+          <m:e>
+            <m:r>
+              <w:rPr>
+                <w:rFonts w:ascii="Cambria Math" w:hAnsi="Cambria Math"/>
+                <w:color w:val="000000"/>
+                <w:lang w:val="sk-SK"/>
+              </w:rPr>
+              <m:t>r</m:t>
+            </m:r>
+          </m:e>
+          <m:sup>
+            <m:r>
+              <w:rPr>
+                <w:rFonts w:ascii="Cambria Math" w:hAnsi="Cambria Math"/>
+                <w:color w:val="000000"/>
+                <w:lang w:val="sk-SK"/>
+              </w:rPr>
+              <m:t>2</m:t>
+            </m:r>
+          </m:sup>
+        </m:sSup>
+        <m:r>
+          <w:rPr>
+            <w:rFonts w:ascii="Cambria Math" w:hAnsi="Cambria Math"/>
+            <w:color w:val="000000"/>
+            <w:lang w:val="sk-SK"/>
+          </w:rPr>
+          <m:t>(</m:t>
+        </m:r>
+        <m:sSup>
+          <m:sSupPr>
+            <m:ctrlPr>
+              <w:rPr>
+                <w:rFonts w:ascii="Cambria Math" w:hAnsi="Cambria Math"/>
+                <w:i/>
+                <w:color w:val="000000"/>
+                <w:lang w:val="sk-SK"/>
+              </w:rPr>
+            </m:ctrlPr>
+          </m:sSupPr>
+          <m:e>
+            <m:r>
+              <w:rPr>
+                <w:rFonts w:ascii="Cambria Math" w:hAnsi="Cambria Math"/>
+                <w:color w:val="000000"/>
+                <w:lang w:val="sk-SK"/>
+              </w:rPr>
+              <m:t>cm</m:t>
+            </m:r>
+          </m:e>
+          <m:sup>
+            <m:r>
+              <w:rPr>
+                <w:rFonts w:ascii="Cambria Math" w:hAnsi="Cambria Math"/>
+                <w:color w:val="000000"/>
+                <w:lang w:val="sk-SK"/>
+              </w:rPr>
+              <m:t>2</m:t>
+            </m:r>
+          </m:sup>
+        </m:sSup>
+        <m:r>
+          <w:rPr>
+            <w:rFonts w:ascii="Cambria Math" w:hAnsi="Cambria Math"/>
+            <w:color w:val="000000"/>
+            <w:lang w:val="sk-SK"/>
+          </w:rPr>
+          <m:t>)</m:t>
+        </m:r>
+      </m:oMath>
+      <w:r>
+        <w:rPr>
+          <w:color w:val="000000"/>
+          <w:lang w:val="sk-SK"/>
+        </w:rPr>
+        <w:t xml:space="preserve"> (1x)</w:t>
+      </w:r>
+      <w:r>
+        <w:rPr>
+          <w:color w:val="000000"/>
+          <w:lang w:val="sk-SK"/>
+        </w:rPr>
+        <w:t xml:space="preserve">. </w:t>
+      </w:r>
+      <w:r>
+        <w:rPr>
+          <w:color w:val="000000"/>
+          <w:lang w:val="sk-SK"/>
+        </w:rPr>
+        <w:br/>
+      </w:r>
+    </w:p>
+    <w:p>
+      <w:pPr>
+        <w:jc w:val="center"/>
+        <w:rPr>
+          <w:color w:val="000000"/>
+          <w:lang w:val="sk-SK"/>
+        </w:rPr>
+      </w:pPr>
+      <m:oMath>
+        <m:r>
+          <w:rPr>
+            <w:rFonts w:ascii="Cambria Math" w:hAnsi="Cambria Math"/>
+            <w:color w:val="000000"/>
+            <w:lang w:val="sk-SK"/>
+          </w:rPr>
+          <m:t>V= π</m:t>
+        </m:r>
+        <m:sSup>
+          <m:sSupPr>
+            <m:ctrlPr>
+              <w:rPr>
+                <w:rFonts w:ascii="Cambria Math" w:hAnsi="Cambria Math"/>
+                <w:i/>
+                <w:color w:val="000000"/>
+                <w:lang w:val="sk-SK"/>
+              </w:rPr>
+            </m:ctrlPr>
+          </m:sSupPr>
+          <m:e>
+            <m:r>
+              <w:rPr>
+                <w:rFonts w:ascii="Cambria Math" w:hAnsi="Cambria Math"/>
+                <w:color w:val="000000"/>
+                <w:lang w:val="sk-SK"/>
+              </w:rPr>
+              <m:t>r</m:t>
+            </m:r>
+          </m:e>
+          <m:sup>
+            <m:r>
+              <w:rPr>
+                <w:rFonts w:ascii="Cambria Math" w:hAnsi="Cambria Math"/>
+                <w:color w:val="000000"/>
+                <w:lang w:val="sk-SK"/>
+              </w:rPr>
+              <m:t>2</m:t>
+            </m:r>
+          </m:sup>
+        </m:sSup>
+        <m:r>
+          <w:rPr>
+            <w:rFonts w:ascii="Cambria Math" w:hAnsi="Cambria Math"/>
+            <w:color w:val="000000"/>
+            <w:lang w:val="sk-SK"/>
+          </w:rPr>
+          <m:t>l</m:t>
+        </m:r>
+      </m:oMath>
+      <w:r>
+        <w:rPr>
+          <w:color w:val="000000"/>
+          <w:lang w:val="sk-SK"/>
+        </w:rPr>
+        <w:t xml:space="preserve"> (mL) (1x)</w:t>
+      </w:r>
+    </w:p>
+    <w:p>
+      <w:pPr>
+        <w:jc w:val="both"/>
+        <w:rPr>
+          <w:color w:val="000000"/>
+          <w:lang w:val="sk-SK"/>
+        </w:rPr>
+      </w:pPr>
+    </w:p>
+    <w:p>
+      <w:pPr>
+        <w:jc w:val="both"/>
+        <w:rPr>
+          <w:color w:val="000000"/>
+          <w:lang w:val="sk-SK"/>
+        </w:rPr>
+      </w:pPr>
+      <w:r>
+        <w:rPr>
+          <w:color w:val="000000"/>
+          <w:lang w:val="sk-SK"/>
+        </w:rPr>
+        <w:t xml:space="preserve">V dôsledku poddajnosti aorty a zvýšeného tlaku po sťahu srdca sa aorta pri </w:t>
+      </w:r>
+      <w:proofErr w:type="spellStart"/>
+      <w:r>
+        <w:rPr>
+          <w:color w:val="000000"/>
+          <w:lang w:val="sk-SK"/>
+        </w:rPr>
         <w:t>systole</w:t>
       </w:r>
       <w:proofErr w:type="spellEnd"/>
@@ -5571,51 +5856,53 @@
         </w:rPr>
         <w:t xml:space="preserve"> roztiahne (</w:t>
       </w:r>
-      <w:proofErr w:type="spellStart"/>
+      <m:oMath>
+        <m:r>
+          <w:rPr>
+            <w:rFonts w:ascii="Cambria Math" w:hAnsi="Cambria Math"/>
+            <w:color w:val="000000"/>
+            <w:lang w:val="sk-SK"/>
+          </w:rPr>
+          <m:t>dr</m:t>
+        </m:r>
+      </m:oMath>
       <w:r>
         <w:rPr>
           <w:color w:val="000000"/>
           <w:lang w:val="sk-SK"/>
         </w:rPr>
-        <w:t>dr</w:t>
-      </w:r>
-      <w:proofErr w:type="spellEnd"/>
+        <w:t>) a tým uchová časť krvi vypudenej zo srdca, zvyšná časť krvi prúdi ďalej do periférií (</w:t>
+      </w:r>
+      <m:oMath>
+        <m:r>
+          <w:rPr>
+            <w:rFonts w:ascii="Cambria Math" w:hAnsi="Cambria Math"/>
+            <w:color w:val="000000"/>
+            <w:lang w:val="sk-SK"/>
+          </w:rPr>
+          <m:t>dL</m:t>
+        </m:r>
+      </m:oMath>
       <w:r>
         <w:rPr>
           <w:color w:val="000000"/>
           <w:lang w:val="sk-SK"/>
         </w:rPr>
-        <w:t>) a tým uchová časť krvi vypudenej zo srdca, zvyšná časť krvi prúdi ďalej do periférií (</w:t>
-      </w:r>
-      <w:proofErr w:type="spellStart"/>
+        <w:t>). Zmenu objemu v čase a teda tok krvi aortou popisuje rovnica (1)</w:t>
+      </w:r>
       <w:r>
         <w:rPr>
           <w:color w:val="000000"/>
           <w:lang w:val="sk-SK"/>
         </w:rPr>
-        <w:t>dS</w:t>
-      </w:r>
-      <w:proofErr w:type="spellEnd"/>
+        <w:fldChar w:fldCharType="begin"/>
+      </w:r>
       <w:r>
         <w:rPr>
           <w:color w:val="000000"/>
           <w:lang w:val="sk-SK"/>
         </w:rPr>
-        <w:t>). Zmenu objemu v čase a teda tok krvi aortou popisuje rovnica (1)</w:t>
-      </w:r>
-      <w:r>
-        <w:rPr>
-          <w:color w:val="000000"/>
-          <w:lang w:val="sk-SK"/>
-        </w:rPr>
-        <w:fldChar w:fldCharType="begin"/>
-      </w:r>
-      <w:r>
-        <w:rPr>
-          <w:color w:val="000000"/>
-          <w:lang w:val="sk-SK"/>
-        </w:rPr>
-        <w:instrText xml:space="preserve"> ADDIN EN.CITE &lt;EndNote&gt;&lt;Cite&gt;&lt;Author&gt;Bernstein&lt;/Author&gt;&lt;Year&gt;2010&lt;/Year&gt;&lt;IDText&gt;Impedance cardiography: Pulsatile blood flow and the biophysical and electrodynamic basis for the stroke volume equations&lt;/IDText&gt;&lt;DisplayText&gt;&lt;style face="superscript"&gt;11&lt;/style&gt;&lt;/DisplayText&gt;&lt;record&gt;&lt;keywords&gt;&lt;keyword&gt;Impedance cardiography, stroke volume, cardiac output, dZ/dtmax, acceleration, volume conductor, extravascular lung water&lt;/keyword&gt;&lt;/keywords&gt;&lt;urls&gt;&lt;related-urls&gt;&lt;url&gt;https://www.journals.uio.no/index.php/bioimpedance/article/view/51&lt;/url&gt;&lt;/related-urls&gt;&lt;/urls&gt;&lt;isbn&gt;1891-5469&lt;/isbn&gt;&lt;work-type&gt;Impedance cardiography, stroke volume, cardiac output, dZ/dtmax, acceleration, volume conductor, extravascular lung water&lt;/work-type&gt;&lt;titles&gt;&lt;title&gt;Impedance cardiography: Pulsatile blood flow and the biophysical and electrodynamic basis for the stroke volume equations&lt;/title&gt;&lt;secondary-title&gt;Journal of Electrical Bioimpedance&lt;/secondary-title&gt;&lt;short-title&gt;Impedance cardiography: Pulsatile blood flow and the biophysical and electrodynamic basis for the stroke volume equations&lt;/short-title&gt;&lt;/titles&gt;&lt;contributors&gt;&lt;authors&gt;&lt;author&gt;Bernstein, Donald P&lt;/author&gt;&lt;/authors&gt;&lt;/contributors&gt;&lt;added-date format="utc"&gt;1520164578&lt;/added-date&gt;&lt;ref-type name="Journal Article"&gt;17&lt;/ref-type&gt;&lt;dates&gt;&lt;year&gt;2010&lt;/year&gt;&lt;/dates&gt;&lt;rec-number&gt;5&lt;/rec-number&gt;&lt;last-updated-date format="utc"&gt;1520164578&lt;/last-updated-date&gt;&lt;electronic-resource-num&gt;10.5617/jeb.51&amp;#xD;2-17&lt;/electronic-resource-num&gt;&lt;volume&gt;1&lt;/volume&gt;&lt;/record&gt;&lt;/Cite&gt;&lt;/EndNote&gt;</w:instrText>
+        <w:instrText xml:space="preserve"> ADDIN EN.CITE &lt;EndNote&gt;&lt;Cite&gt;&lt;Author&gt;Bernstein&lt;/Author&gt;&lt;Year&gt;2010&lt;/Year&gt;&lt;IDText&gt;Impedance cardiography: Pulsatile blood flow and the biophysical and electrodynamic basis for the stroke volume equations&lt;/IDText&gt;&lt;DisplayText&gt;&lt;style face="superscript"&gt;3&lt;/style&gt;&lt;/DisplayText&gt;&lt;record&gt;&lt;keywords&gt;&lt;keyword&gt;Impedance cardiography, stroke volume, cardiac output, dZ/dtmax, acceleration, volume conductor, extravascular lung water&lt;/keyword&gt;&lt;/keywords&gt;&lt;urls&gt;&lt;related-urls&gt;&lt;url&gt;https://www.journals.uio.no/index.php/bioimpedance/article/view/51&lt;/url&gt;&lt;/related-urls&gt;&lt;/urls&gt;&lt;isbn&gt;1891-5469&lt;/isbn&gt;&lt;work-type&gt;Impedance cardiography, stroke volume, cardiac output, dZ/dtmax, acceleration, volume conductor, extravascular lung water&lt;/work-type&gt;&lt;titles&gt;&lt;title&gt;Impedance cardiography: Pulsatile blood flow and the biophysical and electrodynamic basis for the stroke volume equations&lt;/title&gt;&lt;secondary-title&gt;Journal of Electrical Bioimpedance&lt;/secondary-title&gt;&lt;short-title&gt;Impedance cardiography: Pulsatile blood flow and the biophysical and electrodynamic basis for the stroke volume equations&lt;/short-title&gt;&lt;/titles&gt;&lt;contributors&gt;&lt;authors&gt;&lt;author&gt;Bernstein, Donald P&lt;/author&gt;&lt;/authors&gt;&lt;/contributors&gt;&lt;added-date format="utc"&gt;1520164578&lt;/added-date&gt;&lt;ref-type name="Journal Article"&gt;17&lt;/ref-type&gt;&lt;dates&gt;&lt;year&gt;2010&lt;/year&gt;&lt;/dates&gt;&lt;rec-number&gt;5&lt;/rec-number&gt;&lt;last-updated-date format="utc"&gt;1520164578&lt;/last-updated-date&gt;&lt;electronic-resource-num&gt;10.5617/jeb.51&amp;#xD;2-17&lt;/electronic-resource-num&gt;&lt;volume&gt;1&lt;/volume&gt;&lt;/record&gt;&lt;/Cite&gt;&lt;/EndNote&gt;</w:instrText>
       </w:r>
       <w:r>
         <w:rPr>
@@ -5631,7 +5918,7 @@
           <w:vertAlign w:val="superscript"/>
           <w:lang w:val="sk-SK"/>
         </w:rPr>
-        <w:t>11</w:t>
+        <w:t>3</w:t>
       </w:r>
       <w:r>
         <w:rPr>
@@ -5744,7 +6031,7 @@
               <w:color w:val="000000"/>
               <w:lang w:val="sk-SK"/>
             </w:rPr>
-            <m:t>S+ π</m:t>
+            <m:t>l+ π</m:t>
           </m:r>
           <m:sSup>
             <m:sSupPr>
@@ -5796,7 +6083,7 @@
                   <w:color w:val="000000"/>
                   <w:lang w:val="sk-SK"/>
                 </w:rPr>
-                <m:t>dS(t)</m:t>
+                <m:t>dl(t)</m:t>
               </m:r>
             </m:num>
             <m:den>
@@ -5836,7 +6123,7 @@
                   <w:color w:val="000000"/>
                   <w:lang w:val="sk-SK"/>
                 </w:rPr>
-                <m:t>ml.</m:t>
+                <m:t>mL.</m:t>
               </m:r>
               <m:sSup>
                 <m:sSupPr>
@@ -6074,7 +6361,7 @@
           <w:color w:val="000000"/>
           <w:lang w:val="sk-SK"/>
         </w:rPr>
-        <w:instrText xml:space="preserve"> ADDIN EN.CITE &lt;EndNote&gt;&lt;Cite&gt;&lt;Author&gt;Bernstein&lt;/Author&gt;&lt;Year&gt;2010&lt;/Year&gt;&lt;IDText&gt;Impedance cardiography: Pulsatile blood flow and the biophysical and electrodynamic basis for the stroke volume equations&lt;/IDText&gt;&lt;DisplayText&gt;&lt;style face="superscript"&gt;11&lt;/style&gt;&lt;/DisplayText&gt;&lt;record&gt;&lt;keywords&gt;&lt;keyword&gt;Impedance cardiography, stroke volume, cardiac output, dZ/dtmax, acceleration, volume conductor, extravascular lung water&lt;/keyword&gt;&lt;/keywords&gt;&lt;urls&gt;&lt;related-urls&gt;&lt;url&gt;https://www.journals.uio.no/index.php/bioimpedance/article/view/51&lt;/url&gt;&lt;/related-urls&gt;&lt;/urls&gt;&lt;isbn&gt;1891-5469&lt;/isbn&gt;&lt;work-type&gt;Impedance cardiography, stroke volume, cardiac output, dZ/dtmax, acceleration, volume conductor, extravascular lung water&lt;/work-type&gt;&lt;titles&gt;&lt;title&gt;Impedance cardiography: Pulsatile blood flow and the biophysical and electrodynamic basis for the stroke volume equations&lt;/title&gt;&lt;secondary-title&gt;Journal of Electrical Bioimpedance&lt;/secondary-title&gt;&lt;short-title&gt;Impedance cardiography: Pulsatile blood flow and the biophysical and electrodynamic basis for the stroke volume equations&lt;/short-title&gt;&lt;/titles&gt;&lt;contributors&gt;&lt;authors&gt;&lt;author&gt;Bernstein, Donald P&lt;/author&gt;&lt;/authors&gt;&lt;/contributors&gt;&lt;added-date format="utc"&gt;1520164578&lt;/added-date&gt;&lt;ref-type name="Journal Article"&gt;17&lt;/ref-type&gt;&lt;dates&gt;&lt;year&gt;2010&lt;/year&gt;&lt;/dates&gt;&lt;rec-number&gt;5&lt;/rec-number&gt;&lt;last-updated-date format="utc"&gt;1520164578&lt;/last-updated-date&gt;&lt;electronic-resource-num&gt;10.5617/jeb.51&amp;#xD;2-17&lt;/electronic-resource-num&gt;&lt;volume&gt;1&lt;/volume&gt;&lt;/record&gt;&lt;/Cite&gt;&lt;/EndNote&gt;</w:instrText>
+        <w:instrText xml:space="preserve"> ADDIN EN.CITE &lt;EndNote&gt;&lt;Cite&gt;&lt;Author&gt;Bernstein&lt;/Author&gt;&lt;Year&gt;2010&lt;/Year&gt;&lt;IDText&gt;Impedance cardiography: Pulsatile blood flow and the biophysical and electrodynamic basis for the stroke volume equations&lt;/IDText&gt;&lt;DisplayText&gt;&lt;style face="superscript"&gt;3&lt;/style&gt;&lt;/DisplayText&gt;&lt;record&gt;&lt;keywords&gt;&lt;keyword&gt;Impedance cardiography, stroke volume, cardiac output, dZ/dtmax, acceleration, volume conductor, extravascular lung water&lt;/keyword&gt;&lt;/keywords&gt;&lt;urls&gt;&lt;related-urls&gt;&lt;url&gt;https://www.journals.uio.no/index.php/bioimpedance/article/view/51&lt;/url&gt;&lt;/related-urls&gt;&lt;/urls&gt;&lt;isbn&gt;1891-5469&lt;/isbn&gt;&lt;work-type&gt;Impedance cardiography, stroke volume, cardiac output, dZ/dtmax, acceleration, volume conductor, extravascular lung water&lt;/work-type&gt;&lt;titles&gt;&lt;title&gt;Impedance cardiography: Pulsatile blood flow and the biophysical and electrodynamic basis for the stroke volume equations&lt;/title&gt;&lt;secondary-title&gt;Journal of Electrical Bioimpedance&lt;/secondary-title&gt;&lt;short-title&gt;Impedance cardiography: Pulsatile blood flow and the biophysical and electrodynamic basis for the stroke volume equations&lt;/short-title&gt;&lt;/titles&gt;&lt;contributors&gt;&lt;authors&gt;&lt;author&gt;Bernstein, Donald P&lt;/author&gt;&lt;/authors&gt;&lt;/contributors&gt;&lt;added-date format="utc"&gt;1520164578&lt;/added-date&gt;&lt;ref-type name="Journal Article"&gt;17&lt;/ref-type&gt;&lt;dates&gt;&lt;year&gt;2010&lt;/year&gt;&lt;/dates&gt;&lt;rec-number&gt;5&lt;/rec-number&gt;&lt;last-updated-date format="utc"&gt;1520164578&lt;/last-updated-date&gt;&lt;electronic-resource-num&gt;10.5617/jeb.51&amp;#xD;2-17&lt;/electronic-resource-num&gt;&lt;volume&gt;1&lt;/volume&gt;&lt;/record&gt;&lt;/Cite&gt;&lt;/EndNote&gt;</w:instrText>
       </w:r>
       <w:r>
         <w:rPr>
@@ -6090,7 +6377,7 @@
           <w:vertAlign w:val="superscript"/>
           <w:lang w:val="sk-SK"/>
         </w:rPr>
-        <w:t>11</w:t>
+        <w:t>3</w:t>
       </w:r>
       <w:r>
         <w:rPr>
@@ -6104,13 +6391,41 @@
           <w:color w:val="000000"/>
           <w:lang w:val="sk-SK"/>
         </w:rPr>
-        <w:t xml:space="preserve">. Pre TIC sa používa Ohmov zákon. Využíva sa premenlivosti impedancie v priebehu srdečného cyklu. Jednotlivé zložky impedancie hrudníka sú uvedené v rovnici (2) </w:t>
+        <w:t xml:space="preserve">. Pre </w:t>
       </w:r>
       <w:r>
         <w:rPr>
           <w:color w:val="000000"/>
           <w:lang w:val="sk-SK"/>
         </w:rPr>
+        <w:t>impedančnú kardiografiu</w:t>
+      </w:r>
+      <w:r>
+        <w:rPr>
+          <w:color w:val="000000"/>
+          <w:lang w:val="sk-SK"/>
+        </w:rPr>
+        <w:t xml:space="preserve"> sa</w:t>
+      </w:r>
+      <w:r>
+        <w:rPr>
+          <w:color w:val="000000"/>
+          <w:lang w:val="sk-SK"/>
+        </w:rPr>
+        <w:t xml:space="preserve"> v</w:t>
+      </w:r>
+      <w:r>
+        <w:rPr>
+          <w:color w:val="000000"/>
+          <w:lang w:val="sk-SK"/>
+        </w:rPr>
+        <w:t xml:space="preserve">yužíva premenlivosti impedancie v priebehu srdečného cyklu. Jednotlivé zložky impedancie hrudníka sú uvedené v rovnici (2) </w:t>
+      </w:r>
+      <w:r>
+        <w:rPr>
+          <w:color w:val="000000"/>
+          <w:lang w:val="sk-SK"/>
+        </w:rPr>
         <w:fldChar w:fldCharType="begin"/>
       </w:r>
       <w:r>
@@ -6118,7 +6433,7 @@
           <w:color w:val="000000"/>
           <w:lang w:val="sk-SK"/>
         </w:rPr>
-        <w:instrText xml:space="preserve"> ADDIN EN.CITE &lt;EndNote&gt;&lt;Cite&gt;&lt;Author&gt;Bernstein&lt;/Author&gt;&lt;Year&gt;2010&lt;/Year&gt;&lt;IDText&gt;Impedance cardiography: Pulsatile blood flow and the biophysical and electrodynamic basis for the stroke volume equations&lt;/IDText&gt;&lt;DisplayText&gt;&lt;style face="superscript"&gt;11&lt;/style&gt;&lt;/DisplayText&gt;&lt;record&gt;&lt;keywords&gt;&lt;keyword&gt;Impedance cardiography, stroke volume, cardiac output, dZ/dtmax, acceleration, volume conductor, extravascular lung water&lt;/keyword&gt;&lt;/keywords&gt;&lt;urls&gt;&lt;related-urls&gt;&lt;url&gt;https://www.journals.uio.no/index.php/bioimpedance/article/view/51&lt;/url&gt;&lt;/related-urls&gt;&lt;/urls&gt;&lt;isbn&gt;1891-5469&lt;/isbn&gt;&lt;work-type&gt;Impedance cardiography, stroke volume, cardiac output, dZ/dtmax, acceleration, volume conductor, extravascular lung water&lt;/work-type&gt;&lt;titles&gt;&lt;title&gt;Impedance cardiography: Pulsatile blood flow and the biophysical and electrodynamic basis for the stroke volume equations&lt;/title&gt;&lt;secondary-title&gt;Journal of Electrical Bioimpedance&lt;/secondary-title&gt;&lt;short-title&gt;Impedance cardiography: Pulsatile blood flow and the biophysical and electrodynamic basis for the stroke volume equations&lt;/short-title&gt;&lt;/titles&gt;&lt;contributors&gt;&lt;authors&gt;&lt;author&gt;Bernstein, Donald P&lt;/author&gt;&lt;/authors&gt;&lt;/contributors&gt;&lt;added-date format="utc"&gt;1520164578&lt;/added-date&gt;&lt;ref-type name="Journal Article"&gt;17&lt;/ref-type&gt;&lt;dates&gt;&lt;year&gt;2010&lt;/year&gt;&lt;/dates&gt;&lt;rec-number&gt;5&lt;/rec-number&gt;&lt;last-updated-date format="utc"&gt;1520164578&lt;/last-updated-date&gt;&lt;electronic-resource-num&gt;10.5617/jeb.51&amp;#xD;2-17&lt;/electronic-resource-num&gt;&lt;volume&gt;1&lt;/volume&gt;&lt;/record&gt;&lt;/Cite&gt;&lt;/EndNote&gt;</w:instrText>
+        <w:instrText xml:space="preserve"> ADDIN EN.CITE &lt;EndNote&gt;&lt;Cite&gt;&lt;Author&gt;Bernstein&lt;/Author&gt;&lt;Year&gt;2010&lt;/Year&gt;&lt;IDText&gt;Impedance cardiography: Pulsatile blood flow and the biophysical and electrodynamic basis for the stroke volume equations&lt;/IDText&gt;&lt;DisplayText&gt;&lt;style face="superscript"&gt;3&lt;/style&gt;&lt;/DisplayText&gt;&lt;record&gt;&lt;keywords&gt;&lt;keyword&gt;Impedance cardiography, stroke volume, cardiac output, dZ/dtmax, acceleration, volume conductor, extravascular lung water&lt;/keyword&gt;&lt;/keywords&gt;&lt;urls&gt;&lt;related-urls&gt;&lt;url&gt;https://www.journals.uio.no/index.php/bioimpedance/article/view/51&lt;/url&gt;&lt;/related-urls&gt;&lt;/urls&gt;&lt;isbn&gt;1891-5469&lt;/isbn&gt;&lt;work-type&gt;Impedance cardiography, stroke volume, cardiac output, dZ/dtmax, acceleration, volume conductor, extravascular lung water&lt;/work-type&gt;&lt;titles&gt;&lt;title&gt;Impedance cardiography: Pulsatile blood flow and the biophysical and electrodynamic basis for the stroke volume equations&lt;/title&gt;&lt;secondary-title&gt;Journal of Electrical Bioimpedance&lt;/secondary-title&gt;&lt;short-title&gt;Impedance cardiography: Pulsatile blood flow and the biophysical and electrodynamic basis for the stroke volume equations&lt;/short-title&gt;&lt;/titles&gt;&lt;contributors&gt;&lt;authors&gt;&lt;author&gt;Bernstein, Donald P&lt;/author&gt;&lt;/authors&gt;&lt;/contributors&gt;&lt;added-date format="utc"&gt;1520164578&lt;/added-date&gt;&lt;ref-type name="Journal Article"&gt;17&lt;/ref-type&gt;&lt;dates&gt;&lt;year&gt;2010&lt;/year&gt;&lt;/dates&gt;&lt;rec-number&gt;5&lt;/rec-number&gt;&lt;last-updated-date format="utc"&gt;1520164578&lt;/last-updated-date&gt;&lt;electronic-resource-num&gt;10.5617/jeb.51&amp;#xD;2-17&lt;/electronic-resource-num&gt;&lt;volume&gt;1&lt;/volume&gt;&lt;/record&gt;&lt;/Cite&gt;&lt;/EndNote&gt;</w:instrText>
       </w:r>
       <w:r>
         <w:rPr>
@@ -6134,7 +6449,7 @@
           <w:vertAlign w:val="superscript"/>
           <w:lang w:val="sk-SK"/>
         </w:rPr>
-        <w:t>11</w:t>
+        <w:t>3</w:t>
       </w:r>
       <w:r>
         <w:rPr>
@@ -6929,11 +7244,10 @@
           <w:b/>
           <w:noProof/>
           <w:color w:val="000000"/>
-          <w:lang w:val="sk-SK"/>
         </w:rPr>
         <w:lastRenderedPageBreak/>
         <w:drawing>
-          <wp:inline distT="0" distB="0" distL="0" distR="0" wp14:anchorId="52289E1C" wp14:editId="7B467561">
+          <wp:inline distT="0" distB="0" distL="0" distR="0" wp14:anchorId="33540E93" wp14:editId="3ABFDC31">
             <wp:extent cx="4180205" cy="2612390"/>
             <wp:effectExtent l="19050" t="0" r="0" b="0"/>
             <wp:docPr id="76" name="obrázek 25"/>
@@ -6996,7 +7310,7 @@
           <w:szCs w:val="22"/>
           <w:lang w:val="sk-SK"/>
         </w:rPr>
-        <w:t xml:space="preserve">Obrázok 1. </w:t>
+        <w:t xml:space="preserve">Obrázok 1. Princíp zmeny vodivosti krvi </w:t>
       </w:r>
       <w:r>
         <w:rPr>
@@ -7005,7 +7319,7 @@
           <w:szCs w:val="22"/>
           <w:lang w:val="sk-SK"/>
         </w:rPr>
-        <w:t xml:space="preserve">Princíp zmeny vodivosti krvi </w:t>
+        <w:fldChar w:fldCharType="begin"/>
       </w:r>
       <w:r>
         <w:rPr>
@@ -7014,16 +7328,7 @@
           <w:szCs w:val="22"/>
           <w:lang w:val="sk-SK"/>
         </w:rPr>
-        <w:fldChar w:fldCharType="begin"/>
-      </w:r>
-      <w:r>
-        <w:rPr>
-          <w:color w:val="000000"/>
-          <w:sz w:val="22"/>
-          <w:szCs w:val="22"/>
-          <w:lang w:val="sk-SK"/>
-        </w:rPr>
-        <w:instrText xml:space="preserve"> ADDIN EN.CITE &lt;EndNote&gt;&lt;Cite&gt;&lt;Author&gt;Bernstein&lt;/Author&gt;&lt;Year&gt;2010&lt;/Year&gt;&lt;IDText&gt;Impedance cardiography: Pulsatile blood flow and the biophysical and electrodynamic basis for the stroke volume equations&lt;/IDText&gt;&lt;DisplayText&gt;&lt;style face="superscript"&gt;11&lt;/style&gt;&lt;/DisplayText&gt;&lt;record&gt;&lt;keywords&gt;&lt;keyword&gt;Impedance cardiography, stroke volume, cardiac output, dZ/dtmax, acceleration, volume conductor, extravascular lung water&lt;/keyword&gt;&lt;/keywords&gt;&lt;urls&gt;&lt;related-urls&gt;&lt;url&gt;https://www.journals.uio.no/index.php/bioimpedance/article/view/51&lt;/url&gt;&lt;/related-urls&gt;&lt;/urls&gt;&lt;isbn&gt;1891-5469&lt;/isbn&gt;&lt;work-type&gt;Impedance cardiography, stroke volume, cardiac output, dZ/dtmax, acceleration, volume conductor, extravascular lung water&lt;/work-type&gt;&lt;titles&gt;&lt;title&gt;Impedance cardiography: Pulsatile blood flow and the biophysical and electrodynamic basis for the stroke volume equations&lt;/title&gt;&lt;secondary-title&gt;Journal of Electrical Bioimpedance&lt;/secondary-title&gt;&lt;short-title&gt;Impedance cardiography: Pulsatile blood flow and the biophysical and electrodynamic basis for the stroke volume equations&lt;/short-title&gt;&lt;/titles&gt;&lt;contributors&gt;&lt;authors&gt;&lt;author&gt;Bernstein, Donald P&lt;/author&gt;&lt;/authors&gt;&lt;/contributors&gt;&lt;added-date format="utc"&gt;1520164578&lt;/added-date&gt;&lt;ref-type name="Journal Article"&gt;17&lt;/ref-type&gt;&lt;dates&gt;&lt;year&gt;2010&lt;/year&gt;&lt;/dates&gt;&lt;rec-number&gt;5&lt;/rec-number&gt;&lt;last-updated-date format="utc"&gt;1520164578&lt;/last-updated-date&gt;&lt;electronic-resource-num&gt;10.5617/jeb.51&amp;#xD;2-17&lt;/electronic-resource-num&gt;&lt;volume&gt;1&lt;/volume&gt;&lt;/record&gt;&lt;/Cite&gt;&lt;/EndNote&gt;</w:instrText>
+        <w:instrText xml:space="preserve"> ADDIN EN.CITE &lt;EndNote&gt;&lt;Cite&gt;&lt;Author&gt;Bernstein&lt;/Author&gt;&lt;Year&gt;2010&lt;/Year&gt;&lt;IDText&gt;Impedance cardiography: Pulsatile blood flow and the biophysical and electrodynamic basis for the stroke volume equations&lt;/IDText&gt;&lt;DisplayText&gt;&lt;style face="superscript"&gt;3&lt;/style&gt;&lt;/DisplayText&gt;&lt;record&gt;&lt;keywords&gt;&lt;keyword&gt;Impedance cardiography, stroke volume, cardiac output, dZ/dtmax, acceleration, volume conductor, extravascular lung water&lt;/keyword&gt;&lt;/keywords&gt;&lt;urls&gt;&lt;related-urls&gt;&lt;url&gt;https://www.journals.uio.no/index.php/bioimpedance/article/view/51&lt;/url&gt;&lt;/related-urls&gt;&lt;/urls&gt;&lt;isbn&gt;1891-5469&lt;/isbn&gt;&lt;work-type&gt;Impedance cardiography, stroke volume, cardiac output, dZ/dtmax, acceleration, volume conductor, extravascular lung water&lt;/work-type&gt;&lt;titles&gt;&lt;title&gt;Impedance cardiography: Pulsatile blood flow and the biophysical and electrodynamic basis for the stroke volume equations&lt;/title&gt;&lt;secondary-title&gt;Journal of Electrical Bioimpedance&lt;/secondary-title&gt;&lt;short-title&gt;Impedance cardiography: Pulsatile blood flow and the biophysical and electrodynamic basis for the stroke volume equations&lt;/short-title&gt;&lt;/titles&gt;&lt;contributors&gt;&lt;authors&gt;&lt;author&gt;Bernstein, Donald P&lt;/author&gt;&lt;/authors&gt;&lt;/contributors&gt;&lt;added-date format="utc"&gt;1520164578&lt;/added-date&gt;&lt;ref-type name="Journal Article"&gt;17&lt;/ref-type&gt;&lt;dates&gt;&lt;year&gt;2010&lt;/year&gt;&lt;/dates&gt;&lt;rec-number&gt;5&lt;/rec-number&gt;&lt;last-updated-date format="utc"&gt;1520164578&lt;/last-updated-date&gt;&lt;electronic-resource-num&gt;10.5617/jeb.51&amp;#xD;2-17&lt;/electronic-resource-num&gt;&lt;volume&gt;1&lt;/volume&gt;&lt;/record&gt;&lt;/Cite&gt;&lt;/EndNote&gt;</w:instrText>
       </w:r>
       <w:r>
         <w:rPr>
@@ -7043,7 +7348,7 @@
           <w:vertAlign w:val="superscript"/>
           <w:lang w:val="sk-SK"/>
         </w:rPr>
-        <w:t>11</w:t>
+        <w:t>3</w:t>
       </w:r>
       <w:r>
         <w:rPr>
@@ -7076,10 +7381,9 @@
         <w:rPr>
           <w:noProof/>
           <w:color w:val="000000"/>
-          <w:lang w:val="sk-SK"/>
         </w:rPr>
         <w:drawing>
-          <wp:inline distT="0" distB="0" distL="0" distR="0" wp14:anchorId="591208F1" wp14:editId="23EDE563">
+          <wp:inline distT="0" distB="0" distL="0" distR="0" wp14:anchorId="6D6F25E1" wp14:editId="5C0D2006">
             <wp:extent cx="5089525" cy="3545205"/>
             <wp:effectExtent l="19050" t="0" r="0" b="0"/>
             <wp:docPr id="16" name="obrázek 10"/>
@@ -7143,7 +7447,7 @@
           <w:szCs w:val="22"/>
           <w:lang w:val="sk-SK"/>
         </w:rPr>
-        <w:t xml:space="preserve">Obrázok 2. Vzťah zmeny rýchlosti </w:t>
+        <w:t xml:space="preserve">Obrázok 2. Vzťah zmeny rýchlosti krvi a vodivosti krvi </w:t>
       </w:r>
       <w:r>
         <w:rPr>
@@ -7152,7 +7456,7 @@
           <w:szCs w:val="22"/>
           <w:lang w:val="sk-SK"/>
         </w:rPr>
-        <w:t>krvi</w:t>
+        <w:fldChar w:fldCharType="begin"/>
       </w:r>
       <w:r>
         <w:rPr>
@@ -7161,79 +7465,7 @@
           <w:szCs w:val="22"/>
           <w:lang w:val="sk-SK"/>
         </w:rPr>
-        <w:t xml:space="preserve"> </w:t>
-      </w:r>
-      <w:r>
-        <w:rPr>
-          <w:color w:val="000000"/>
-          <w:sz w:val="22"/>
-          <w:szCs w:val="22"/>
-          <w:lang w:val="sk-SK"/>
-        </w:rPr>
-        <w:t>a</w:t>
-      </w:r>
-      <w:r>
-        <w:rPr>
-          <w:color w:val="000000"/>
-          <w:sz w:val="22"/>
-          <w:szCs w:val="22"/>
-          <w:lang w:val="sk-SK"/>
-        </w:rPr>
-        <w:t> </w:t>
-      </w:r>
-      <w:r>
-        <w:rPr>
-          <w:color w:val="000000"/>
-          <w:sz w:val="22"/>
-          <w:szCs w:val="22"/>
-          <w:lang w:val="sk-SK"/>
-        </w:rPr>
-        <w:t>vodivosti</w:t>
-      </w:r>
-      <w:r>
-        <w:rPr>
-          <w:color w:val="000000"/>
-          <w:sz w:val="22"/>
-          <w:szCs w:val="22"/>
-          <w:lang w:val="sk-SK"/>
-        </w:rPr>
-        <w:t xml:space="preserve"> </w:t>
-      </w:r>
-      <w:r>
-        <w:rPr>
-          <w:color w:val="000000"/>
-          <w:sz w:val="22"/>
-          <w:szCs w:val="22"/>
-          <w:lang w:val="sk-SK"/>
-        </w:rPr>
-        <w:t>krvi</w:t>
-      </w:r>
-      <w:r>
-        <w:rPr>
-          <w:color w:val="000000"/>
-          <w:sz w:val="22"/>
-          <w:szCs w:val="22"/>
-          <w:lang w:val="sk-SK"/>
-        </w:rPr>
-        <w:t xml:space="preserve"> </w:t>
-      </w:r>
-      <w:r>
-        <w:rPr>
-          <w:color w:val="000000"/>
-          <w:sz w:val="22"/>
-          <w:szCs w:val="22"/>
-          <w:lang w:val="sk-SK"/>
-        </w:rPr>
-        <w:fldChar w:fldCharType="begin"/>
-      </w:r>
-      <w:r>
-        <w:rPr>
-          <w:color w:val="000000"/>
-          <w:sz w:val="22"/>
-          <w:szCs w:val="22"/>
-          <w:lang w:val="sk-SK"/>
-        </w:rPr>
-        <w:instrText xml:space="preserve"> ADDIN EN.CITE &lt;EndNote&gt;&lt;Cite&gt;&lt;Author&gt;Bernstein&lt;/Author&gt;&lt;Year&gt;2010&lt;/Year&gt;&lt;IDText&gt;Impedance cardiography: Pulsatile blood flow and the biophysical and electrodynamic basis for the stroke volume equations&lt;/IDText&gt;&lt;DisplayText&gt;&lt;style face="superscript"&gt;11&lt;/style&gt;&lt;/DisplayText&gt;&lt;record&gt;&lt;keywords&gt;&lt;keyword&gt;Impedance cardiography, stroke volume, cardiac output, dZ/dtmax, acceleration, volume conductor, extravascular lung water&lt;/keyword&gt;&lt;/keywords&gt;&lt;urls&gt;&lt;related-urls&gt;&lt;url&gt;https://www.journals.uio.no/index.php/bioimpedance/article/view/51&lt;/url&gt;&lt;/related-urls&gt;&lt;/urls&gt;&lt;isbn&gt;1891-5469&lt;/isbn&gt;&lt;work-type&gt;Impedance cardiography, stroke volume, cardiac output, dZ/dtmax, acceleration, volume conductor, extravascular lung water&lt;/work-type&gt;&lt;titles&gt;&lt;title&gt;Impedance cardiography: Pulsatile blood flow and the biophysical and electrodynamic basis for the stroke volume equations&lt;/title&gt;&lt;secondary-title&gt;Journal of Electrical Bioimpedance&lt;/secondary-title&gt;&lt;short-title&gt;Impedance cardiography: Pulsatile blood flow and the biophysical and electrodynamic basis for the stroke volume equations&lt;/short-title&gt;&lt;/titles&gt;&lt;contributors&gt;&lt;authors&gt;&lt;author&gt;Bernstein, Donald P&lt;/author&gt;&lt;/authors&gt;&lt;/contributors&gt;&lt;added-date format="utc"&gt;1520164578&lt;/added-date&gt;&lt;ref-type name="Journal Article"&gt;17&lt;/ref-type&gt;&lt;dates&gt;&lt;year&gt;2010&lt;/year&gt;&lt;/dates&gt;&lt;rec-number&gt;5&lt;/rec-number&gt;&lt;last-updated-date format="utc"&gt;1520164578&lt;/last-updated-date&gt;&lt;electronic-resource-num&gt;10.5617/jeb.51&amp;#xD;2-17&lt;/electronic-resource-num&gt;&lt;volume&gt;1&lt;/volume&gt;&lt;/record&gt;&lt;/Cite&gt;&lt;/EndNote&gt;</w:instrText>
+        <w:instrText xml:space="preserve"> ADDIN EN.CITE &lt;EndNote&gt;&lt;Cite&gt;&lt;Author&gt;Bernstein&lt;/Author&gt;&lt;Year&gt;2010&lt;/Year&gt;&lt;IDText&gt;Impedance cardiography: Pulsatile blood flow and the biophysical and electrodynamic basis for the stroke volume equations&lt;/IDText&gt;&lt;DisplayText&gt;&lt;style face="superscript"&gt;3&lt;/style&gt;&lt;/DisplayText&gt;&lt;record&gt;&lt;keywords&gt;&lt;keyword&gt;Impedance cardiography, stroke volume, cardiac output, dZ/dtmax, acceleration, volume conductor, extravascular lung water&lt;/keyword&gt;&lt;/keywords&gt;&lt;urls&gt;&lt;related-urls&gt;&lt;url&gt;https://www.journals.uio.no/index.php/bioimpedance/article/view/51&lt;/url&gt;&lt;/related-urls&gt;&lt;/urls&gt;&lt;isbn&gt;1891-5469&lt;/isbn&gt;&lt;work-type&gt;Impedance cardiography, stroke volume, cardiac output, dZ/dtmax, acceleration, volume conductor, extravascular lung water&lt;/work-type&gt;&lt;titles&gt;&lt;title&gt;Impedance cardiography: Pulsatile blood flow and the biophysical and electrodynamic basis for the stroke volume equations&lt;/title&gt;&lt;secondary-title&gt;Journal of Electrical Bioimpedance&lt;/secondary-title&gt;&lt;short-title&gt;Impedance cardiography: Pulsatile blood flow and the biophysical and electrodynamic basis for the stroke volume equations&lt;/short-title&gt;&lt;/titles&gt;&lt;contributors&gt;&lt;authors&gt;&lt;author&gt;Bernstein, Donald P&lt;/author&gt;&lt;/authors&gt;&lt;/contributors&gt;&lt;added-date format="utc"&gt;1520164578&lt;/added-date&gt;&lt;ref-type name="Journal Article"&gt;17&lt;/ref-type&gt;&lt;dates&gt;&lt;year&gt;2010&lt;/year&gt;&lt;/dates&gt;&lt;rec-number&gt;5&lt;/rec-number&gt;&lt;last-updated-date format="utc"&gt;1520164578&lt;/last-updated-date&gt;&lt;electronic-resource-num&gt;10.5617/jeb.51&amp;#xD;2-17&lt;/electronic-resource-num&gt;&lt;volume&gt;1&lt;/volume&gt;&lt;/record&gt;&lt;/Cite&gt;&lt;/EndNote&gt;</w:instrText>
       </w:r>
       <w:r>
         <w:rPr>
@@ -7253,7 +7485,7 @@
           <w:vertAlign w:val="superscript"/>
           <w:lang w:val="sk-SK"/>
         </w:rPr>
-        <w:t>11</w:t>
+        <w:t>3</w:t>
       </w:r>
       <w:r>
         <w:rPr>
@@ -7311,12 +7543,13 @@
     <w:p>
       <w:pPr>
         <w:pStyle w:val="Nadpis2"/>
-        <w:rPr>
-          <w:lang w:val="sk-SK"/>
-        </w:rPr>
-      </w:pPr>
-      <w:bookmarkStart w:id="5" w:name="_Toc386404199"/>
-      <w:bookmarkStart w:id="6" w:name="_Toc507854639"/>
+        <w:spacing w:line="240" w:lineRule="auto"/>
+        <w:rPr>
+          <w:lang w:val="sk-SK"/>
+        </w:rPr>
+      </w:pPr>
+      <w:bookmarkStart w:id="7" w:name="_Toc386404199"/>
+      <w:bookmarkStart w:id="8" w:name="_Toc507854639"/>
       <w:r>
         <w:rPr>
           <w:lang w:val="sk-SK"/>
@@ -7324,8 +7557,8 @@
         <w:lastRenderedPageBreak/>
         <w:t>Výpočet SV</w:t>
       </w:r>
-      <w:bookmarkEnd w:id="5"/>
-      <w:bookmarkEnd w:id="6"/>
+      <w:bookmarkEnd w:id="7"/>
+      <w:bookmarkEnd w:id="8"/>
     </w:p>
     <w:p>
       <w:pPr>
@@ -7564,13 +7797,7 @@
         <w:rPr>
           <w:lang w:val="sk-SK"/>
         </w:rPr>
-        <w:t xml:space="preserve">(t). Základná a premenlivá zložka impedancie sú paralelne zapojené a preto môžeme použiť recipročné pravidlo a vyjadriť zmeny impedancie ako: </w:t>
-      </w:r>
-      <w:r>
-        <w:rPr>
-          <w:lang w:val="sk-SK"/>
-        </w:rPr>
-        <w:t xml:space="preserve"> </w:t>
+        <w:t xml:space="preserve">(t). Základná a premenlivá zložka impedancie sú paralelne zapojené a preto môžeme použiť recipročné pravidlo a vyjadriť zmeny impedancie ako:  </w:t>
       </w:r>
     </w:p>
     <w:p>
@@ -8297,32 +8524,21 @@
     <w:p>
       <w:pPr>
         <w:pStyle w:val="Nadpis3"/>
-        <w:rPr>
-          <w:lang w:val="sk-SK"/>
-        </w:rPr>
-      </w:pPr>
-      <w:bookmarkStart w:id="7" w:name="_Toc386404200"/>
-      <w:bookmarkStart w:id="8" w:name="_Toc507854640"/>
-      <w:r>
-        <w:rPr>
-          <w:lang w:val="sk-SK"/>
-        </w:rPr>
-        <w:t>Metódy predpokladajúce konštantn</w:t>
-      </w:r>
-      <w:r>
-        <w:rPr>
-          <w:lang w:val="sk-SK"/>
-        </w:rPr>
-        <w:t>ú</w:t>
-      </w:r>
-      <w:r>
-        <w:rPr>
-          <w:lang w:val="sk-SK"/>
-        </w:rPr>
-        <w:t xml:space="preserve"> impedanciou krvi</w:t>
-      </w:r>
-      <w:bookmarkEnd w:id="7"/>
-      <w:bookmarkEnd w:id="8"/>
+        <w:spacing w:line="240" w:lineRule="auto"/>
+        <w:rPr>
+          <w:lang w:val="sk-SK"/>
+        </w:rPr>
+      </w:pPr>
+      <w:bookmarkStart w:id="9" w:name="_Toc386404200"/>
+      <w:bookmarkStart w:id="10" w:name="_Toc507854640"/>
+      <w:r>
+        <w:rPr>
+          <w:lang w:val="sk-SK"/>
+        </w:rPr>
+        <w:t>Metódy predpokladajúce konštantnú impedanciou krvi</w:t>
+      </w:r>
+      <w:bookmarkEnd w:id="9"/>
+      <w:bookmarkEnd w:id="10"/>
     </w:p>
     <w:p>
       <w:pPr>
@@ -8652,7 +8868,6 @@
         <w:rPr>
           <w:lang w:val="sk-SK"/>
         </w:rPr>
-        <w:lastRenderedPageBreak/>
         <w:t xml:space="preserve">Táto rovnica však predpokladá nulový odtok krvi z meraného úseku a preto pre reálne použitie je potrebná jej úprava. O to sa pokúsil </w:t>
       </w:r>
       <w:proofErr w:type="spellStart"/>
@@ -8979,10 +9194,9 @@
       <w:r>
         <w:rPr>
           <w:noProof/>
-          <w:lang w:val="sk-SK"/>
         </w:rPr>
         <w:drawing>
-          <wp:inline distT="0" distB="0" distL="0" distR="0" wp14:anchorId="7885C6A7" wp14:editId="3F22DDA5">
+          <wp:inline distT="0" distB="0" distL="0" distR="0" wp14:anchorId="7E92669C" wp14:editId="5177661B">
             <wp:extent cx="4198876" cy="3214048"/>
             <wp:effectExtent l="0" t="0" r="0" b="5715"/>
             <wp:docPr id="70" name="obrázek 8"/>
@@ -9149,7 +9363,7 @@
           <w:szCs w:val="22"/>
           <w:lang w:val="sk-SK"/>
         </w:rPr>
-        <w:instrText xml:space="preserve"> ADDIN EN.CITE &lt;EndNote&gt;&lt;Cite&gt;&lt;Author&gt;Bernstein&lt;/Author&gt;&lt;Year&gt;2010&lt;/Year&gt;&lt;IDText&gt;Impedance cardiography: Pulsatile blood flow and the biophysical and electrodynamic basis for the stroke volume equations&lt;/IDText&gt;&lt;DisplayText&gt;&lt;style face="superscript"&gt;11&lt;/style&gt;&lt;/DisplayText&gt;&lt;record&gt;&lt;keywords&gt;&lt;keyword&gt;Impedance cardiography, stroke volume, cardiac output, dZ/dtmax, acceleration, volume conductor, extravascular lung water&lt;/keyword&gt;&lt;/keywords&gt;&lt;urls&gt;&lt;related-urls&gt;&lt;url&gt;https://www.journals.uio.no/index.php/bioimpedance/article/view/51&lt;/url&gt;&lt;/related-urls&gt;&lt;/urls&gt;&lt;isbn&gt;1891-5469&lt;/isbn&gt;&lt;work-type&gt;Impedance cardiography, stroke volume, cardiac output, dZ/dtmax, acceleration, volume conductor, extravascular lung water&lt;/work-type&gt;&lt;titles&gt;&lt;title&gt;Impedance cardiography: Pulsatile blood flow and the biophysical and electrodynamic basis for the stroke volume equations&lt;/title&gt;&lt;secondary-title&gt;Journal of Electrical Bioimpedance&lt;/secondary-title&gt;&lt;short-title&gt;Impedance cardiography: Pulsatile blood flow and the biophysical and electrodynamic basis for the stroke volume equations&lt;/short-title&gt;&lt;/titles&gt;&lt;contributors&gt;&lt;authors&gt;&lt;author&gt;Bernstein, Donald P&lt;/author&gt;&lt;/authors&gt;&lt;/contributors&gt;&lt;added-date format="utc"&gt;1520164578&lt;/added-date&gt;&lt;ref-type name="Journal Article"&gt;17&lt;/ref-type&gt;&lt;dates&gt;&lt;year&gt;2010&lt;/year&gt;&lt;/dates&gt;&lt;rec-number&gt;5&lt;/rec-number&gt;&lt;last-updated-date format="utc"&gt;1520164578&lt;/last-updated-date&gt;&lt;electronic-resource-num&gt;10.5617/jeb.51&amp;#xD;2-17&lt;/electronic-resource-num&gt;&lt;volume&gt;1&lt;/volume&gt;&lt;/record&gt;&lt;/Cite&gt;&lt;/EndNote&gt;</w:instrText>
+        <w:instrText xml:space="preserve"> ADDIN EN.CITE &lt;EndNote&gt;&lt;Cite&gt;&lt;Author&gt;Bernstein&lt;/Author&gt;&lt;Year&gt;2010&lt;/Year&gt;&lt;IDText&gt;Impedance cardiography: Pulsatile blood flow and the biophysical and electrodynamic basis for the stroke volume equations&lt;/IDText&gt;&lt;DisplayText&gt;&lt;style face="superscript"&gt;3&lt;/style&gt;&lt;/DisplayText&gt;&lt;record&gt;&lt;keywords&gt;&lt;keyword&gt;Impedance cardiography, stroke volume, cardiac output, dZ/dtmax, acceleration, volume conductor, extravascular lung water&lt;/keyword&gt;&lt;/keywords&gt;&lt;urls&gt;&lt;related-urls&gt;&lt;url&gt;https://www.journals.uio.no/index.php/bioimpedance/article/view/51&lt;/url&gt;&lt;/related-urls&gt;&lt;/urls&gt;&lt;isbn&gt;1891-5469&lt;/isbn&gt;&lt;work-type&gt;Impedance cardiography, stroke volume, cardiac output, dZ/dtmax, acceleration, volume conductor, extravascular lung water&lt;/work-type&gt;&lt;titles&gt;&lt;title&gt;Impedance cardiography: Pulsatile blood flow and the biophysical and electrodynamic basis for the stroke volume equations&lt;/title&gt;&lt;secondary-title&gt;Journal of Electrical Bioimpedance&lt;/secondary-title&gt;&lt;short-title&gt;Impedance cardiography: Pulsatile blood flow and the biophysical and electrodynamic basis for the stroke volume equations&lt;/short-title&gt;&lt;/titles&gt;&lt;contributors&gt;&lt;authors&gt;&lt;author&gt;Bernstein, Donald P&lt;/author&gt;&lt;/authors&gt;&lt;/contributors&gt;&lt;added-date format="utc"&gt;1520164578&lt;/added-date&gt;&lt;ref-type name="Journal Article"&gt;17&lt;/ref-type&gt;&lt;dates&gt;&lt;year&gt;2010&lt;/year&gt;&lt;/dates&gt;&lt;rec-number&gt;5&lt;/rec-number&gt;&lt;last-updated-date format="utc"&gt;1520164578&lt;/last-updated-date&gt;&lt;electronic-resource-num&gt;10.5617/jeb.51&amp;#xD;2-17&lt;/electronic-resource-num&gt;&lt;volume&gt;1&lt;/volume&gt;&lt;/record&gt;&lt;/Cite&gt;&lt;/EndNote&gt;</w:instrText>
       </w:r>
       <w:r>
         <w:rPr>
@@ -9167,7 +9381,7 @@
           <w:vertAlign w:val="superscript"/>
           <w:lang w:val="sk-SK"/>
         </w:rPr>
-        <w:t>11</w:t>
+        <w:t>3</w:t>
       </w:r>
       <w:r>
         <w:rPr>
@@ -9408,7 +9622,6 @@
         <w:rPr>
           <w:lang w:val="sk-SK"/>
         </w:rPr>
-        <w:lastRenderedPageBreak/>
         <w:t xml:space="preserve">Odtiaľ dostávame po dosadení do rovnice (5) výpočet maxima impedancie SV podľa </w:t>
       </w:r>
       <w:proofErr w:type="spellStart"/>
@@ -9789,7 +10002,7 @@
         <w:rPr>
           <w:lang w:val="sk-SK"/>
         </w:rPr>
-        <w:instrText xml:space="preserve"> ADDIN EN.CITE &lt;EndNote&gt;&lt;Cite&gt;&lt;Author&gt;Bernstein&lt;/Author&gt;&lt;Year&gt;2010&lt;/Year&gt;&lt;IDText&gt;Impedance cardiography: Pulsatile blood flow and the biophysical and electrodynamic basis for the stroke volume equations&lt;/IDText&gt;&lt;DisplayText&gt;&lt;style face="superscript"&gt;11&lt;/style&gt;&lt;/DisplayText&gt;&lt;record&gt;&lt;keywords&gt;&lt;keyword&gt;Impedance cardiography, stroke volume, cardiac output, dZ/dtmax, acceleration, volume conductor, extravascular lung water&lt;/keyword&gt;&lt;/keywords&gt;&lt;urls&gt;&lt;related-urls&gt;&lt;url&gt;https://www.journals.uio.no/index.php/bioimpedance/article/view/51&lt;/url&gt;&lt;/related-urls&gt;&lt;/urls&gt;&lt;isbn&gt;1891-5469&lt;/isbn&gt;&lt;work-type&gt;Impedance cardiography, stroke volume, cardiac output, dZ/dtmax, acceleration, volume conductor, extravascular lung water&lt;/work-type&gt;&lt;titles&gt;&lt;title&gt;Impedance cardiography: Pulsatile blood flow and the biophysical and electrodynamic basis for the stroke volume equations&lt;/title&gt;&lt;secondary-title&gt;Journal of Electrical Bioimpedance&lt;/secondary-title&gt;&lt;short-title&gt;Impedance cardiography: Pulsatile blood flow and the biophysical and electrodynamic basis for the stroke volume equations&lt;/short-title&gt;&lt;/titles&gt;&lt;contributors&gt;&lt;authors&gt;&lt;author&gt;Bernstein, Donald P&lt;/author&gt;&lt;/authors&gt;&lt;/contributors&gt;&lt;added-date format="utc"&gt;1520164578&lt;/added-date&gt;&lt;ref-type name="Journal Article"&gt;17&lt;/ref-type&gt;&lt;dates&gt;&lt;year&gt;2010&lt;/year&gt;&lt;/dates&gt;&lt;rec-number&gt;5&lt;/rec-number&gt;&lt;last-updated-date format="utc"&gt;1520164578&lt;/last-updated-date&gt;&lt;electronic-resource-num&gt;10.5617/jeb.51&amp;#xD;2-17&lt;/electronic-resource-num&gt;&lt;volume&gt;1&lt;/volume&gt;&lt;/record&gt;&lt;/Cite&gt;&lt;/EndNote&gt;</w:instrText>
+        <w:instrText xml:space="preserve"> ADDIN EN.CITE &lt;EndNote&gt;&lt;Cite&gt;&lt;Author&gt;Bernstein&lt;/Author&gt;&lt;Year&gt;2010&lt;/Year&gt;&lt;IDText&gt;Impedance cardiography: Pulsatile blood flow and the biophysical and electrodynamic basis for the stroke volume equations&lt;/IDText&gt;&lt;DisplayText&gt;&lt;style face="superscript"&gt;3&lt;/style&gt;&lt;/DisplayText&gt;&lt;record&gt;&lt;keywords&gt;&lt;keyword&gt;Impedance cardiography, stroke volume, cardiac output, dZ/dtmax, acceleration, volume conductor, extravascular lung water&lt;/keyword&gt;&lt;/keywords&gt;&lt;urls&gt;&lt;related-urls&gt;&lt;url&gt;https://www.journals.uio.no/index.php/bioimpedance/article/view/51&lt;/url&gt;&lt;/related-urls&gt;&lt;/urls&gt;&lt;isbn&gt;1891-5469&lt;/isbn&gt;&lt;work-type&gt;Impedance cardiography, stroke volume, cardiac output, dZ/dtmax, acceleration, volume conductor, extravascular lung water&lt;/work-type&gt;&lt;titles&gt;&lt;title&gt;Impedance cardiography: Pulsatile blood flow and the biophysical and electrodynamic basis for the stroke volume equations&lt;/title&gt;&lt;secondary-title&gt;Journal of Electrical Bioimpedance&lt;/secondary-title&gt;&lt;short-title&gt;Impedance cardiography: Pulsatile blood flow and the biophysical and electrodynamic basis for the stroke volume equations&lt;/short-title&gt;&lt;/titles&gt;&lt;contributors&gt;&lt;authors&gt;&lt;author&gt;Bernstein, Donald P&lt;/author&gt;&lt;/authors&gt;&lt;/contributors&gt;&lt;added-date format="utc"&gt;1520164578&lt;/added-date&gt;&lt;ref-type name="Journal Article"&gt;17&lt;/ref-type&gt;&lt;dates&gt;&lt;year&gt;2010&lt;/year&gt;&lt;/dates&gt;&lt;rec-number&gt;5&lt;/rec-number&gt;&lt;last-updated-date format="utc"&gt;1520164578&lt;/last-updated-date&gt;&lt;electronic-resource-num&gt;10.5617/jeb.51&amp;#xD;2-17&lt;/electronic-resource-num&gt;&lt;volume&gt;1&lt;/volume&gt;&lt;/record&gt;&lt;/Cite&gt;&lt;/EndNote&gt;</w:instrText>
       </w:r>
       <w:r>
         <w:rPr>
@@ -9803,7 +10016,7 @@
           <w:vertAlign w:val="superscript"/>
           <w:lang w:val="sk-SK"/>
         </w:rPr>
-        <w:t>11</w:t>
+        <w:t>3</w:t>
       </w:r>
       <w:r>
         <w:rPr>
@@ -9815,13 +10028,7 @@
         <w:rPr>
           <w:lang w:val="sk-SK"/>
         </w:rPr>
-        <w:t xml:space="preserve">, ktorá však len mení definíciu objemu hrudníka, ktorý je pre daného pacienta vždy konštantný: </w:t>
-      </w:r>
-      <w:r>
-        <w:rPr>
-          <w:lang w:val="sk-SK"/>
-        </w:rPr>
-        <w:t xml:space="preserve"> </w:t>
+        <w:t xml:space="preserve">, ktorá však len mení definíciu objemu hrudníka, ktorý je pre daného pacienta vždy konštantný:  </w:t>
       </w:r>
     </w:p>
     <w:p>
@@ -10102,26 +10309,21 @@
     <w:p>
       <w:pPr>
         <w:pStyle w:val="Nadpis3"/>
-        <w:rPr>
-          <w:lang w:val="sk-SK"/>
-        </w:rPr>
-      </w:pPr>
-      <w:bookmarkStart w:id="9" w:name="_Toc386404201"/>
-      <w:bookmarkStart w:id="10" w:name="_Toc507854641"/>
-      <w:r>
-        <w:rPr>
-          <w:lang w:val="sk-SK"/>
-        </w:rPr>
-        <w:t>Metódy s premenlivou</w:t>
-      </w:r>
-      <w:r>
-        <w:rPr>
-          <w:lang w:val="sk-SK"/>
-        </w:rPr>
-        <w:t xml:space="preserve"> impedanciou krvi</w:t>
-      </w:r>
-      <w:bookmarkEnd w:id="9"/>
-      <w:bookmarkEnd w:id="10"/>
+        <w:spacing w:line="240" w:lineRule="auto"/>
+        <w:rPr>
+          <w:lang w:val="sk-SK"/>
+        </w:rPr>
+      </w:pPr>
+      <w:bookmarkStart w:id="11" w:name="_Toc386404201"/>
+      <w:bookmarkStart w:id="12" w:name="_Toc507854641"/>
+      <w:r>
+        <w:rPr>
+          <w:lang w:val="sk-SK"/>
+        </w:rPr>
+        <w:t>Metódy s premenlivou impedanciou krvi</w:t>
+      </w:r>
+      <w:bookmarkEnd w:id="11"/>
+      <w:bookmarkEnd w:id="12"/>
     </w:p>
     <w:p>
       <w:pPr>
@@ -10440,13 +10642,7 @@
         <w:rPr>
           <w:lang w:val="sk-SK"/>
         </w:rPr>
-        <w:t xml:space="preserve">A dosadenie rovnice </w:t>
-      </w:r>
-      <w:r>
-        <w:rPr>
-          <w:lang w:val="sk-SK"/>
-        </w:rPr>
-        <w:t>:</w:t>
+        <w:t>A dosadenie rovnice :</w:t>
       </w:r>
     </w:p>
     <w:p>
@@ -11036,11 +11232,10 @@
       <w:r>
         <w:rPr>
           <w:noProof/>
-          <w:lang w:val="sk-SK"/>
         </w:rPr>
         <w:lastRenderedPageBreak/>
         <w:drawing>
-          <wp:inline distT="0" distB="0" distL="0" distR="0" wp14:anchorId="379DC8DA" wp14:editId="3B2F18BB">
+          <wp:inline distT="0" distB="0" distL="0" distR="0" wp14:anchorId="1DF18681" wp14:editId="55C1CED7">
             <wp:extent cx="3479409" cy="2954740"/>
             <wp:effectExtent l="0" t="0" r="6985" b="0"/>
             <wp:docPr id="63" name="obrázek 11"/>
@@ -11117,7 +11312,7 @@
           <w:szCs w:val="22"/>
           <w:lang w:val="sk-SK"/>
         </w:rPr>
-        <w:instrText xml:space="preserve"> ADDIN EN.CITE &lt;EndNote&gt;&lt;Cite&gt;&lt;Author&gt;Bernstein&lt;/Author&gt;&lt;Year&gt;2010&lt;/Year&gt;&lt;IDText&gt;Impedance cardiography: Pulsatile blood flow and the biophysical and electrodynamic basis for the stroke volume equations&lt;/IDText&gt;&lt;DisplayText&gt;&lt;style face="superscript"&gt;11&lt;/style&gt;&lt;/DisplayText&gt;&lt;record&gt;&lt;keywords&gt;&lt;keyword&gt;Impedance cardiography, stroke volume, cardiac output, dZ/dtmax, acceleration, volume conductor, extravascular lung water&lt;/keyword&gt;&lt;/keywords&gt;&lt;urls&gt;&lt;related-urls&gt;&lt;url&gt;https://www.journals.uio.no/index.php/bioimpedance/article/view/51&lt;/url&gt;&lt;/related-urls&gt;&lt;/urls&gt;&lt;isbn&gt;1891-5469&lt;/isbn&gt;&lt;work-type&gt;Impedance cardiography, stroke volume, cardiac output, dZ/dtmax, acceleration, volume conductor, extravascular lung water&lt;/work-type&gt;&lt;titles&gt;&lt;title&gt;Impedance cardiography: Pulsatile blood flow and the biophysical and electrodynamic basis for the stroke volume equations&lt;/title&gt;&lt;secondary-title&gt;Journal of Electrical Bioimpedance&lt;/secondary-title&gt;&lt;short-title&gt;Impedance cardiography: Pulsatile blood flow and the biophysical and electrodynamic basis for the stroke volume equations&lt;/short-title&gt;&lt;/titles&gt;&lt;contributors&gt;&lt;authors&gt;&lt;author&gt;Bernstein, Donald P&lt;/author&gt;&lt;/authors&gt;&lt;/contributors&gt;&lt;added-date format="utc"&gt;1520164578&lt;/added-date&gt;&lt;ref-type name="Journal Article"&gt;17&lt;/ref-type&gt;&lt;dates&gt;&lt;year&gt;2010&lt;/year&gt;&lt;/dates&gt;&lt;rec-number&gt;5&lt;/rec-number&gt;&lt;last-updated-date format="utc"&gt;1520164578&lt;/last-updated-date&gt;&lt;electronic-resource-num&gt;10.5617/jeb.51&amp;#xD;2-17&lt;/electronic-resource-num&gt;&lt;volume&gt;1&lt;/volume&gt;&lt;/record&gt;&lt;/Cite&gt;&lt;/EndNote&gt;</w:instrText>
+        <w:instrText xml:space="preserve"> ADDIN EN.CITE &lt;EndNote&gt;&lt;Cite&gt;&lt;Author&gt;Bernstein&lt;/Author&gt;&lt;Year&gt;2010&lt;/Year&gt;&lt;IDText&gt;Impedance cardiography: Pulsatile blood flow and the biophysical and electrodynamic basis for the stroke volume equations&lt;/IDText&gt;&lt;DisplayText&gt;&lt;style face="superscript"&gt;3&lt;/style&gt;&lt;/DisplayText&gt;&lt;record&gt;&lt;keywords&gt;&lt;keyword&gt;Impedance cardiography, stroke volume, cardiac output, dZ/dtmax, acceleration, volume conductor, extravascular lung water&lt;/keyword&gt;&lt;/keywords&gt;&lt;urls&gt;&lt;related-urls&gt;&lt;url&gt;https://www.journals.uio.no/index.php/bioimpedance/article/view/51&lt;/url&gt;&lt;/related-urls&gt;&lt;/urls&gt;&lt;isbn&gt;1891-5469&lt;/isbn&gt;&lt;work-type&gt;Impedance cardiography, stroke volume, cardiac output, dZ/dtmax, acceleration, volume conductor, extravascular lung water&lt;/work-type&gt;&lt;titles&gt;&lt;title&gt;Impedance cardiography: Pulsatile blood flow and the biophysical and electrodynamic basis for the stroke volume equations&lt;/title&gt;&lt;secondary-title&gt;Journal of Electrical Bioimpedance&lt;/secondary-title&gt;&lt;short-title&gt;Impedance cardiography: Pulsatile blood flow and the biophysical and electrodynamic basis for the stroke volume equations&lt;/short-title&gt;&lt;/titles&gt;&lt;contributors&gt;&lt;authors&gt;&lt;author&gt;Bernstein, Donald P&lt;/author&gt;&lt;/authors&gt;&lt;/contributors&gt;&lt;added-date format="utc"&gt;1520164578&lt;/added-date&gt;&lt;ref-type name="Journal Article"&gt;17&lt;/ref-type&gt;&lt;dates&gt;&lt;year&gt;2010&lt;/year&gt;&lt;/dates&gt;&lt;rec-number&gt;5&lt;/rec-number&gt;&lt;last-updated-date format="utc"&gt;1520164578&lt;/last-updated-date&gt;&lt;electronic-resource-num&gt;10.5617/jeb.51&amp;#xD;2-17&lt;/electronic-resource-num&gt;&lt;volume&gt;1&lt;/volume&gt;&lt;/record&gt;&lt;/Cite&gt;&lt;/EndNote&gt;</w:instrText>
       </w:r>
       <w:r>
         <w:rPr>
@@ -11135,7 +11330,7 @@
           <w:vertAlign w:val="superscript"/>
           <w:lang w:val="sk-SK"/>
         </w:rPr>
-        <w:t>11</w:t>
+        <w:t>3</w:t>
       </w:r>
       <w:r>
         <w:rPr>
@@ -11174,10 +11369,9 @@
       <w:r>
         <w:rPr>
           <w:noProof/>
-          <w:lang w:val="sk-SK"/>
         </w:rPr>
         <w:drawing>
-          <wp:anchor distT="71755" distB="0" distL="114300" distR="114300" simplePos="0" relativeHeight="251657216" behindDoc="0" locked="0" layoutInCell="1" allowOverlap="0" wp14:anchorId="42206FCA" wp14:editId="716D7F68">
+          <wp:anchor distT="71755" distB="0" distL="114300" distR="114300" simplePos="0" relativeHeight="251673600" behindDoc="0" locked="0" layoutInCell="1" allowOverlap="0" wp14:anchorId="0728EEFE" wp14:editId="4865346E">
             <wp:simplePos x="0" y="0"/>
             <wp:positionH relativeFrom="margin">
               <wp:align>center</wp:align>
@@ -11259,23 +11453,25 @@
           <w:lang w:val="sk-SK"/>
         </w:rPr>
         <w:lastRenderedPageBreak/>
-        <w:t xml:space="preserve">Obrázok 5. Krivky </w:t>
-      </w:r>
+        <w:t xml:space="preserve">Obrázok 5. Krivky v poradí zhora reprezentujú EKG, </w:t>
+      </w:r>
+      <w:proofErr w:type="spellStart"/>
       <w:r>
         <w:rPr>
           <w:sz w:val="22"/>
           <w:szCs w:val="22"/>
           <w:lang w:val="sk-SK"/>
         </w:rPr>
-        <w:t>v poradí z</w:t>
-      </w:r>
+        <w:t>dP</w:t>
+      </w:r>
+      <w:proofErr w:type="spellEnd"/>
       <w:r>
         <w:rPr>
           <w:sz w:val="22"/>
           <w:szCs w:val="22"/>
           <w:lang w:val="sk-SK"/>
         </w:rPr>
-        <w:t xml:space="preserve">hora reprezentujú EKG, </w:t>
+        <w:t>/</w:t>
       </w:r>
       <w:proofErr w:type="spellStart"/>
       <w:r>
@@ -11284,7 +11480,7 @@
           <w:szCs w:val="22"/>
           <w:lang w:val="sk-SK"/>
         </w:rPr>
-        <w:t>dP</w:t>
+        <w:t>dt</w:t>
       </w:r>
       <w:proofErr w:type="spellEnd"/>
       <w:r>
@@ -11293,7 +11489,7 @@
           <w:szCs w:val="22"/>
           <w:lang w:val="sk-SK"/>
         </w:rPr>
-        <w:t>/</w:t>
+        <w:t>, P(t), -</w:t>
       </w:r>
       <w:proofErr w:type="spellStart"/>
       <w:r>
@@ -11302,7 +11498,7 @@
           <w:szCs w:val="22"/>
           <w:lang w:val="sk-SK"/>
         </w:rPr>
-        <w:t>dt</w:t>
+        <w:t>dZ</w:t>
       </w:r>
       <w:proofErr w:type="spellEnd"/>
       <w:r>
@@ -11311,23 +11507,25 @@
           <w:szCs w:val="22"/>
           <w:lang w:val="sk-SK"/>
         </w:rPr>
-        <w:t>, P(</w:t>
-      </w:r>
+        <w:t>/</w:t>
+      </w:r>
+      <w:proofErr w:type="spellStart"/>
       <w:r>
         <w:rPr>
           <w:sz w:val="22"/>
           <w:szCs w:val="22"/>
           <w:lang w:val="sk-SK"/>
         </w:rPr>
-        <w:t xml:space="preserve">t), </w:t>
-      </w:r>
+        <w:t>dt</w:t>
+      </w:r>
+      <w:proofErr w:type="spellEnd"/>
       <w:r>
         <w:rPr>
           <w:sz w:val="22"/>
           <w:szCs w:val="22"/>
           <w:lang w:val="sk-SK"/>
         </w:rPr>
-        <w:t>-</w:t>
+        <w:t>. Maximum -</w:t>
       </w:r>
       <w:proofErr w:type="spellStart"/>
       <w:r>
@@ -11363,143 +11561,59 @@
           <w:szCs w:val="22"/>
           <w:lang w:val="sk-SK"/>
         </w:rPr>
-        <w:t xml:space="preserve">. </w:t>
-      </w:r>
+        <w:t xml:space="preserve"> nastáva v rovnakom momente ako </w:t>
+      </w:r>
+      <w:proofErr w:type="spellStart"/>
       <w:r>
         <w:rPr>
           <w:sz w:val="22"/>
           <w:szCs w:val="22"/>
           <w:lang w:val="sk-SK"/>
         </w:rPr>
-        <w:t>M</w:t>
-      </w:r>
+        <w:t>dP</w:t>
+      </w:r>
+      <w:proofErr w:type="spellEnd"/>
       <w:r>
         <w:rPr>
           <w:sz w:val="22"/>
           <w:szCs w:val="22"/>
           <w:lang w:val="sk-SK"/>
         </w:rPr>
-        <w:t xml:space="preserve">aximum </w:t>
-      </w:r>
+        <w:t>/</w:t>
+      </w:r>
+      <w:proofErr w:type="spellStart"/>
       <w:r>
         <w:rPr>
           <w:sz w:val="22"/>
           <w:szCs w:val="22"/>
           <w:lang w:val="sk-SK"/>
         </w:rPr>
-        <w:t>-</w:t>
-      </w:r>
-      <w:proofErr w:type="spellStart"/>
+        <w:t>dt</w:t>
+      </w:r>
+      <w:proofErr w:type="spellEnd"/>
       <w:r>
         <w:rPr>
           <w:sz w:val="22"/>
           <w:szCs w:val="22"/>
           <w:lang w:val="sk-SK"/>
         </w:rPr>
-        <w:t>dZ</w:t>
-      </w:r>
-      <w:proofErr w:type="spellEnd"/>
+        <w:t xml:space="preserve"> </w:t>
+      </w:r>
       <w:r>
         <w:rPr>
           <w:sz w:val="22"/>
           <w:szCs w:val="22"/>
           <w:lang w:val="sk-SK"/>
         </w:rPr>
-        <w:t>/</w:t>
-      </w:r>
-      <w:proofErr w:type="spellStart"/>
+        <w:fldChar w:fldCharType="begin"/>
+      </w:r>
       <w:r>
         <w:rPr>
           <w:sz w:val="22"/>
           <w:szCs w:val="22"/>
           <w:lang w:val="sk-SK"/>
         </w:rPr>
-        <w:t>dt</w:t>
-      </w:r>
-      <w:proofErr w:type="spellEnd"/>
-      <w:r>
-        <w:rPr>
-          <w:sz w:val="22"/>
-          <w:szCs w:val="22"/>
-          <w:lang w:val="sk-SK"/>
-        </w:rPr>
-        <w:t xml:space="preserve"> </w:t>
-      </w:r>
-      <w:r>
-        <w:rPr>
-          <w:sz w:val="22"/>
-          <w:szCs w:val="22"/>
-          <w:lang w:val="sk-SK"/>
-        </w:rPr>
-        <w:t>nastáva</w:t>
-      </w:r>
-      <w:r>
-        <w:rPr>
-          <w:sz w:val="22"/>
-          <w:szCs w:val="22"/>
-          <w:lang w:val="sk-SK"/>
-        </w:rPr>
-        <w:t xml:space="preserve"> </w:t>
-      </w:r>
-      <w:r>
-        <w:rPr>
-          <w:sz w:val="22"/>
-          <w:szCs w:val="22"/>
-          <w:lang w:val="sk-SK"/>
-        </w:rPr>
-        <w:t xml:space="preserve">v rovnakom momente ako </w:t>
-      </w:r>
-      <w:proofErr w:type="spellStart"/>
-      <w:r>
-        <w:rPr>
-          <w:sz w:val="22"/>
-          <w:szCs w:val="22"/>
-          <w:lang w:val="sk-SK"/>
-        </w:rPr>
-        <w:t>dP</w:t>
-      </w:r>
-      <w:proofErr w:type="spellEnd"/>
-      <w:r>
-        <w:rPr>
-          <w:sz w:val="22"/>
-          <w:szCs w:val="22"/>
-          <w:lang w:val="sk-SK"/>
-        </w:rPr>
-        <w:t>/</w:t>
-      </w:r>
-      <w:proofErr w:type="spellStart"/>
-      <w:r>
-        <w:rPr>
-          <w:sz w:val="22"/>
-          <w:szCs w:val="22"/>
-          <w:lang w:val="sk-SK"/>
-        </w:rPr>
-        <w:t>dt</w:t>
-      </w:r>
-      <w:proofErr w:type="spellEnd"/>
-      <w:r>
-        <w:rPr>
-          <w:sz w:val="22"/>
-          <w:szCs w:val="22"/>
-          <w:lang w:val="sk-SK"/>
-        </w:rPr>
-        <w:t xml:space="preserve"> </w:t>
-      </w:r>
-      <w:r>
-        <w:rPr>
-          <w:sz w:val="22"/>
-          <w:szCs w:val="22"/>
-          <w:lang w:val="sk-SK"/>
-        </w:rPr>
-        <w:fldChar w:fldCharType="begin"/>
-      </w:r>
-      <w:r>
-        <w:rPr>
-          <w:sz w:val="22"/>
-          <w:szCs w:val="22"/>
-          <w:lang w:val="sk-SK"/>
-        </w:rPr>
-        <w:instrText xml:space="preserve"> ADDIN EN.CITE &lt;EndNote&gt;&lt;Cite&gt;&lt;Author&gt;Bernstein&lt;/Author&gt;&lt;Year&gt;2010&lt;/Year&gt;&lt;IDText&gt;Impedance cardiography: Pulsatile blood flow and the biophysical and electrodynamic basis for the stroke volume equations&lt;/IDText&gt;&lt;DisplayText&gt;&lt;style face="superscript"&gt;11&lt;/style&gt;&lt;/DisplayText&gt;&lt;record&gt;&lt;keywords&gt;&lt;keyword&gt;Impedance cardiography, stroke volume, cardiac output, dZ/dtmax, acceleration, volume conductor, extravascular lung water&lt;/keyword&gt;&lt;/keywords&gt;&lt;urls&gt;&lt;related-urls&gt;&lt;url&gt;https://www.journals.uio.no/index.php/bioimpedance/article/view/51&lt;/url&gt;&lt;/related-urls&gt;&lt;/urls&gt;&lt;isbn&gt;1891-5469&lt;/isbn&gt;&lt;work-type&gt;Impedance cardiography, stroke volume, cardiac output, dZ/dtmax, acceleration, volume conductor, extravascular lung water&lt;/work-type&gt;&lt;titles&gt;&lt;title&gt;Impedance cardiography: Pulsatile blood flow and the biophysical and electrodynamic basis for the stroke volume equations&lt;/title&gt;&lt;secondary-title&gt;Journal of Electrical Bioimpedance&lt;/secondary-title&gt;&lt;short-title&gt;Impedance cardiography: Pulsatile blood flow and the biophysical and electrodynamic basis for the stroke volume equations&lt;/short-title&gt;&lt;/titles&gt;&lt;contributors&gt;&lt;authors&gt;&lt;author&gt;Bernstein, Donald P&lt;/author&gt;&lt;/authors&gt;&lt;/contributors&gt;&lt;added-date format="utc"&gt;1520164578&lt;/added-date&gt;&lt;ref-type name="Journal Article"&gt;17&lt;/ref-type&gt;&lt;dates&gt;&lt;year&gt;2010&lt;/year&gt;&lt;/dates&gt;&lt;rec-number&gt;5&lt;/rec-number&gt;&lt;last-updated-date format="utc"&gt;1520164578&lt;/last-updated-date&gt;&lt;electronic-resource-num&gt;10.5617/jeb.51&amp;#xD;2-17&lt;/electronic-resource-num&gt;&lt;volume&gt;1&lt;/volume&gt;&lt;/record&gt;&lt;/Cite&gt;&lt;/EndNote&gt;</w:instrText>
+        <w:instrText xml:space="preserve"> ADDIN EN.CITE &lt;EndNote&gt;&lt;Cite&gt;&lt;Author&gt;Bernstein&lt;/Author&gt;&lt;Year&gt;2010&lt;/Year&gt;&lt;IDText&gt;Impedance cardiography: Pulsatile blood flow and the biophysical and electrodynamic basis for the stroke volume equations&lt;/IDText&gt;&lt;DisplayText&gt;&lt;style face="superscript"&gt;3&lt;/style&gt;&lt;/DisplayText&gt;&lt;record&gt;&lt;keywords&gt;&lt;keyword&gt;Impedance cardiography, stroke volume, cardiac output, dZ/dtmax, acceleration, volume conductor, extravascular lung water&lt;/keyword&gt;&lt;/keywords&gt;&lt;urls&gt;&lt;related-urls&gt;&lt;url&gt;https://www.journals.uio.no/index.php/bioimpedance/article/view/51&lt;/url&gt;&lt;/related-urls&gt;&lt;/urls&gt;&lt;isbn&gt;1891-5469&lt;/isbn&gt;&lt;work-type&gt;Impedance cardiography, stroke volume, cardiac output, dZ/dtmax, acceleration, volume conductor, extravascular lung water&lt;/work-type&gt;&lt;titles&gt;&lt;title&gt;Impedance cardiography: Pulsatile blood flow and the biophysical and electrodynamic basis for the stroke volume equations&lt;/title&gt;&lt;secondary-title&gt;Journal of Electrical Bioimpedance&lt;/secondary-title&gt;&lt;short-title&gt;Impedance cardiography: Pulsatile blood flow and the biophysical and electrodynamic basis for the stroke volume equations&lt;/short-title&gt;&lt;/titles&gt;&lt;contributors&gt;&lt;authors&gt;&lt;author&gt;Bernstein, Donald P&lt;/author&gt;&lt;/authors&gt;&lt;/contributors&gt;&lt;added-date format="utc"&gt;1520164578&lt;/added-date&gt;&lt;ref-type name="Journal Article"&gt;17&lt;/ref-type&gt;&lt;dates&gt;&lt;year&gt;2010&lt;/year&gt;&lt;/dates&gt;&lt;rec-number&gt;5&lt;/rec-number&gt;&lt;last-updated-date format="utc"&gt;1520164578&lt;/last-updated-date&gt;&lt;electronic-resource-num&gt;10.5617/jeb.51&amp;#xD;2-17&lt;/electronic-resource-num&gt;&lt;volume&gt;1&lt;/volume&gt;&lt;/record&gt;&lt;/Cite&gt;&lt;/EndNote&gt;</w:instrText>
       </w:r>
       <w:r>
         <w:rPr>
@@ -11517,7 +11631,7 @@
           <w:vertAlign w:val="superscript"/>
           <w:lang w:val="sk-SK"/>
         </w:rPr>
-        <w:t>11</w:t>
+        <w:t>3</w:t>
       </w:r>
       <w:r>
         <w:rPr>
@@ -12830,7 +12944,7 @@
         <w:rPr>
           <w:lang w:val="sk-SK"/>
         </w:rPr>
-        <w:instrText xml:space="preserve"> ADDIN EN.CITE &lt;EndNote&gt;&lt;Cite&gt;&lt;Author&gt;Bernstein&lt;/Author&gt;&lt;Year&gt;2010&lt;/Year&gt;&lt;IDText&gt;Impedance cardiography: Pulsatile blood flow and the biophysical and electrodynamic basis for the stroke volume equations&lt;/IDText&gt;&lt;DisplayText&gt;&lt;style face="superscript"&gt;11&lt;/style&gt;&lt;/DisplayText&gt;&lt;record&gt;&lt;keywords&gt;&lt;keyword&gt;Impedance cardiography, stroke volume, cardiac output, dZ/dtmax, acceleration, volume conductor, extravascular lung water&lt;/keyword&gt;&lt;/keywords&gt;&lt;urls&gt;&lt;related-urls&gt;&lt;url&gt;https://www.journals.uio.no/index.php/bioimpedance/article/view/51&lt;/url&gt;&lt;/related-urls&gt;&lt;/urls&gt;&lt;isbn&gt;1891-5469&lt;/isbn&gt;&lt;work-type&gt;Impedance cardiography, stroke volume, cardiac output, dZ/dtmax, acceleration, volume conductor, extravascular lung water&lt;/work-type&gt;&lt;titles&gt;&lt;title&gt;Impedance cardiography: Pulsatile blood flow and the biophysical and electrodynamic basis for the stroke volume equations&lt;/title&gt;&lt;secondary-title&gt;Journal of Electrical Bioimpedance&lt;/secondary-title&gt;&lt;short-title&gt;Impedance cardiography: Pulsatile blood flow and the biophysical and electrodynamic basis for the stroke volume equations&lt;/short-title&gt;&lt;/titles&gt;&lt;contributors&gt;&lt;authors&gt;&lt;author&gt;Bernstein, Donald P&lt;/author&gt;&lt;/authors&gt;&lt;/contributors&gt;&lt;added-date format="utc"&gt;1520164578&lt;/added-date&gt;&lt;ref-type name="Journal Article"&gt;17&lt;/ref-type&gt;&lt;dates&gt;&lt;year&gt;2010&lt;/year&gt;&lt;/dates&gt;&lt;rec-number&gt;5&lt;/rec-number&gt;&lt;last-updated-date format="utc"&gt;1520164578&lt;/last-updated-date&gt;&lt;electronic-resource-num&gt;10.5617/jeb.51&amp;#xD;2-17&lt;/electronic-resource-num&gt;&lt;volume&gt;1&lt;/volume&gt;&lt;/record&gt;&lt;/Cite&gt;&lt;/EndNote&gt;</w:instrText>
+        <w:instrText xml:space="preserve"> ADDIN EN.CITE &lt;EndNote&gt;&lt;Cite&gt;&lt;Author&gt;Bernstein&lt;/Author&gt;&lt;Year&gt;2010&lt;/Year&gt;&lt;IDText&gt;Impedance cardiography: Pulsatile blood flow and the biophysical and electrodynamic basis for the stroke volume equations&lt;/IDText&gt;&lt;DisplayText&gt;&lt;style face="superscript"&gt;3&lt;/style&gt;&lt;/DisplayText&gt;&lt;record&gt;&lt;keywords&gt;&lt;keyword&gt;Impedance cardiography, stroke volume, cardiac output, dZ/dtmax, acceleration, volume conductor, extravascular lung water&lt;/keyword&gt;&lt;/keywords&gt;&lt;urls&gt;&lt;related-urls&gt;&lt;url&gt;https://www.journals.uio.no/index.php/bioimpedance/article/view/51&lt;/url&gt;&lt;/related-urls&gt;&lt;/urls&gt;&lt;isbn&gt;1891-5469&lt;/isbn&gt;&lt;work-type&gt;Impedance cardiography, stroke volume, cardiac output, dZ/dtmax, acceleration, volume conductor, extravascular lung water&lt;/work-type&gt;&lt;titles&gt;&lt;title&gt;Impedance cardiography: Pulsatile blood flow and the biophysical and electrodynamic basis for the stroke volume equations&lt;/title&gt;&lt;secondary-title&gt;Journal of Electrical Bioimpedance&lt;/secondary-title&gt;&lt;short-title&gt;Impedance cardiography: Pulsatile blood flow and the biophysical and electrodynamic basis for the stroke volume equations&lt;/short-title&gt;&lt;/titles&gt;&lt;contributors&gt;&lt;authors&gt;&lt;author&gt;Bernstein, Donald P&lt;/author&gt;&lt;/authors&gt;&lt;/contributors&gt;&lt;added-date format="utc"&gt;1520164578&lt;/added-date&gt;&lt;ref-type name="Journal Article"&gt;17&lt;/ref-type&gt;&lt;dates&gt;&lt;year&gt;2010&lt;/year&gt;&lt;/dates&gt;&lt;rec-number&gt;5&lt;/rec-number&gt;&lt;last-updated-date format="utc"&gt;1520164578&lt;/last-updated-date&gt;&lt;electronic-resource-num&gt;10.5617/jeb.51&amp;#xD;2-17&lt;/electronic-resource-num&gt;&lt;volume&gt;1&lt;/volume&gt;&lt;/record&gt;&lt;/Cite&gt;&lt;/EndNote&gt;</w:instrText>
       </w:r>
       <w:r>
         <w:rPr>
@@ -12844,7 +12958,7 @@
           <w:vertAlign w:val="superscript"/>
           <w:lang w:val="sk-SK"/>
         </w:rPr>
-        <w:t>11</w:t>
+        <w:t>3</w:t>
       </w:r>
       <w:r>
         <w:rPr>
@@ -12927,19 +13041,7 @@
           <w:lang w:val="sk-SK"/>
         </w:rPr>
         <w:lastRenderedPageBreak/>
-        <w:t>ktorú reprezentuje          , už došlo k výtoku krvi zo srdca smerom k perifériám a tiež k určitému žilnému návratu späť do srdca. Tieto zmeny objemu krvi v hrudníku pritom taktiež ovplyvňujú      . Tieto odchýlky modelu voči skutočnosti, prinášajú aj do tohto modelu nepresnosti.</w:t>
-      </w:r>
-      <w:r>
-        <w:rPr>
-          <w:lang w:val="sk-SK"/>
-        </w:rPr>
-        <w:t xml:space="preserve"> </w:t>
-      </w:r>
-      <w:r>
-        <w:rPr>
-          <w:lang w:val="sk-SK"/>
-        </w:rPr>
-        <w:t xml:space="preserve"> </w:t>
+        <w:t xml:space="preserve">ktorú reprezentuje          , už došlo k výtoku krvi zo srdca smerom k perifériám a tiež k určitému žilnému návratu späť do srdca. Tieto zmeny objemu krvi v hrudníku pritom taktiež ovplyvňujú      . Tieto odchýlky modelu voči skutočnosti, prinášajú aj do tohto modelu nepresnosti.  </w:t>
       </w:r>
     </w:p>
     <w:p>
@@ -12949,8 +13051,8 @@
           <w:lang w:val="sk-SK"/>
         </w:rPr>
       </w:pPr>
-      <w:bookmarkStart w:id="11" w:name="_Toc386404202"/>
-      <w:bookmarkStart w:id="12" w:name="_Toc507854642"/>
+      <w:bookmarkStart w:id="13" w:name="_GoBack"/>
+      <w:bookmarkEnd w:id="13"/>
       <w:r>
         <w:rPr>
           <w:lang w:val="sk-SK"/>
@@ -12964,8 +13066,8 @@
         </w:rPr>
         <w:t>výpočtu SV</w:t>
       </w:r>
-      <w:bookmarkEnd w:id="11"/>
-      <w:bookmarkEnd w:id="12"/>
+      <w:bookmarkEnd w:id="3"/>
+      <w:bookmarkEnd w:id="4"/>
     </w:p>
     <w:p>
       <w:pPr>
@@ -13466,7 +13568,7 @@
           <w:lang w:val="sk-SK"/>
         </w:rPr>
       </w:pPr>
-      <w:bookmarkStart w:id="13" w:name="_Toc507854643"/>
+      <w:bookmarkStart w:id="14" w:name="_Toc507854643"/>
       <w:r>
         <w:rPr>
           <w:lang w:val="sk-SK"/>
@@ -13494,7 +13596,7 @@
         </w:rPr>
         <w:t>dt</w:t>
       </w:r>
-      <w:bookmarkEnd w:id="13"/>
+      <w:bookmarkEnd w:id="14"/>
       <w:proofErr w:type="spellEnd"/>
     </w:p>
     <w:p>
@@ -13504,8 +13606,8 @@
           <w:lang w:val="sk-SK"/>
         </w:rPr>
       </w:pPr>
-      <w:bookmarkStart w:id="14" w:name="_Toc386404204"/>
-      <w:bookmarkStart w:id="15" w:name="_Toc507854644"/>
+      <w:bookmarkStart w:id="15" w:name="_Toc386404204"/>
+      <w:bookmarkStart w:id="16" w:name="_Toc507854644"/>
       <w:r>
         <w:rPr>
           <w:lang w:val="sk-SK"/>
@@ -13537,8 +13639,8 @@
         </w:rPr>
         <w:t>systoly</w:t>
       </w:r>
-      <w:bookmarkEnd w:id="14"/>
       <w:bookmarkEnd w:id="15"/>
+      <w:bookmarkEnd w:id="16"/>
       <w:proofErr w:type="spellEnd"/>
       <w:r>
         <w:rPr>
@@ -13677,8 +13779,8 @@
           <w:lang w:val="sk-SK"/>
         </w:rPr>
       </w:pPr>
-      <w:bookmarkStart w:id="16" w:name="_Toc386404205"/>
-      <w:bookmarkStart w:id="17" w:name="_Toc507854645"/>
+      <w:bookmarkStart w:id="17" w:name="_Toc386404205"/>
+      <w:bookmarkStart w:id="18" w:name="_Toc507854645"/>
       <w:r>
         <w:rPr>
           <w:lang w:val="sk-SK"/>
@@ -13698,8 +13800,8 @@
         </w:rPr>
         <w:t>systoly</w:t>
       </w:r>
-      <w:bookmarkEnd w:id="16"/>
       <w:bookmarkEnd w:id="17"/>
+      <w:bookmarkEnd w:id="18"/>
       <w:proofErr w:type="spellEnd"/>
       <w:r>
         <w:rPr>
@@ -13770,7 +13872,7 @@
           <w:lang w:val="sk-SK"/>
         </w:rPr>
       </w:pPr>
-      <w:bookmarkStart w:id="18" w:name="_Toc507854646"/>
+      <w:bookmarkStart w:id="19" w:name="_Toc507854646"/>
       <w:r>
         <w:rPr>
           <w:lang w:val="sk-SK"/>
@@ -13798,7 +13900,7 @@
         </w:rPr>
         <w:t>dtmax</w:t>
       </w:r>
-      <w:bookmarkEnd w:id="18"/>
+      <w:bookmarkEnd w:id="19"/>
       <w:proofErr w:type="spellEnd"/>
       <w:r>
         <w:rPr>
@@ -13907,7 +14009,6 @@
         <w:rPr>
           <w:noProof/>
           <w:color w:val="000000"/>
-          <w:lang w:val="sk-SK"/>
         </w:rPr>
         <w:lastRenderedPageBreak/>
         <w:drawing>
@@ -14082,16 +14183,16 @@
           <w:lang w:val="sk-SK"/>
         </w:rPr>
       </w:pPr>
-      <w:bookmarkStart w:id="19" w:name="_Toc386404207"/>
-      <w:bookmarkStart w:id="20" w:name="_Toc507854647"/>
+      <w:bookmarkStart w:id="20" w:name="_Toc386404207"/>
+      <w:bookmarkStart w:id="21" w:name="_Toc507854647"/>
       <w:r>
         <w:rPr>
           <w:lang w:val="sk-SK"/>
         </w:rPr>
         <w:t>Stanovenie parametrov z HS</w:t>
       </w:r>
-      <w:bookmarkEnd w:id="19"/>
       <w:bookmarkEnd w:id="20"/>
+      <w:bookmarkEnd w:id="21"/>
     </w:p>
     <w:p>
       <w:pPr>
@@ -14351,16 +14452,16 @@
           <w:lang w:val="sk-SK"/>
         </w:rPr>
       </w:pPr>
-      <w:bookmarkStart w:id="21" w:name="_Toc386404208"/>
-      <w:bookmarkStart w:id="22" w:name="_Toc507854648"/>
+      <w:bookmarkStart w:id="22" w:name="_Toc386404208"/>
+      <w:bookmarkStart w:id="23" w:name="_Toc507854648"/>
       <w:r>
         <w:rPr>
           <w:lang w:val="sk-SK"/>
         </w:rPr>
         <w:t>LVET interval</w:t>
       </w:r>
-      <w:bookmarkEnd w:id="21"/>
       <w:bookmarkEnd w:id="22"/>
+      <w:bookmarkEnd w:id="23"/>
     </w:p>
     <w:p>
       <w:pPr>
@@ -14463,7 +14564,6 @@
       <w:r>
         <w:rPr>
           <w:noProof/>
-          <w:lang w:val="sk-SK"/>
         </w:rPr>
         <w:drawing>
           <wp:inline distT="0" distB="0" distL="0" distR="0" wp14:anchorId="10FB5D41" wp14:editId="163548DA">
@@ -14551,8 +14651,8 @@
           <w:lang w:val="sk-SK"/>
         </w:rPr>
       </w:pPr>
-      <w:bookmarkStart w:id="23" w:name="_Toc386404209"/>
-      <w:bookmarkStart w:id="24" w:name="_Toc507854649"/>
+      <w:bookmarkStart w:id="24" w:name="_Toc386404209"/>
+      <w:bookmarkStart w:id="25" w:name="_Toc507854649"/>
       <w:r>
         <w:rPr>
           <w:lang w:val="sk-SK"/>
@@ -14565,8 +14665,8 @@
         </w:rPr>
         <w:t>HS</w:t>
       </w:r>
-      <w:bookmarkEnd w:id="23"/>
       <w:bookmarkEnd w:id="24"/>
+      <w:bookmarkEnd w:id="25"/>
     </w:p>
     <w:p>
       <w:pPr>
@@ -14825,8 +14925,8 @@
           <w:lang w:val="sk-SK"/>
         </w:rPr>
       </w:pPr>
-      <w:bookmarkStart w:id="25" w:name="_Toc386404210"/>
-      <w:bookmarkStart w:id="26" w:name="_Toc507854650"/>
+      <w:bookmarkStart w:id="26" w:name="_Toc386404210"/>
+      <w:bookmarkStart w:id="27" w:name="_Toc507854650"/>
       <w:r>
         <w:rPr>
           <w:lang w:val="sk-SK"/>
@@ -14839,8 +14939,8 @@
         </w:rPr>
         <w:t>HS</w:t>
       </w:r>
-      <w:bookmarkEnd w:id="25"/>
       <w:bookmarkEnd w:id="26"/>
+      <w:bookmarkEnd w:id="27"/>
     </w:p>
     <w:p>
       <w:pPr>
@@ -15232,8 +15332,8 @@
           <w:lang w:val="sk-SK"/>
         </w:rPr>
       </w:pPr>
-      <w:bookmarkStart w:id="27" w:name="_Toc386404211"/>
-      <w:bookmarkStart w:id="28" w:name="_Toc507854651"/>
+      <w:bookmarkStart w:id="28" w:name="_Toc386404211"/>
+      <w:bookmarkStart w:id="29" w:name="_Toc507854651"/>
       <w:r>
         <w:rPr>
           <w:lang w:val="sk-SK"/>
@@ -15247,8 +15347,8 @@
         </w:rPr>
         <w:t xml:space="preserve"> dizertácie</w:t>
       </w:r>
-      <w:bookmarkEnd w:id="27"/>
       <w:bookmarkEnd w:id="28"/>
+      <w:bookmarkEnd w:id="29"/>
     </w:p>
     <w:p>
       <w:pPr>
@@ -15917,15 +16017,7 @@
           <w:lang w:val="sk-SK"/>
         </w:rPr>
         <w:lastRenderedPageBreak/>
-        <w:t>Dosiahnuté vedeck</w:t>
-      </w:r>
-      <w:bookmarkStart w:id="29" w:name="_GoBack"/>
-      <w:bookmarkEnd w:id="29"/>
-      <w:r>
-        <w:rPr>
-          <w:lang w:val="sk-SK"/>
-        </w:rPr>
-        <w:t>é poznatky</w:t>
+        <w:t>Dosiahnuté vedecké poznatky</w:t>
       </w:r>
     </w:p>
     <w:p>
@@ -16207,7 +16299,6 @@
           <w:noProof/>
           <w:sz w:val="22"/>
           <w:szCs w:val="22"/>
-          <w:lang w:val="sk-SK"/>
         </w:rPr>
         <w:drawing>
           <wp:anchor distT="71755" distB="71755" distL="114300" distR="114300" simplePos="0" relativeHeight="251661312" behindDoc="0" locked="0" layoutInCell="1" allowOverlap="1">
@@ -16552,7 +16643,6 @@
           <w:noProof/>
           <w:sz w:val="22"/>
           <w:szCs w:val="22"/>
-          <w:lang w:val="sk-SK"/>
         </w:rPr>
         <w:drawing>
           <wp:inline distT="0" distB="0" distL="0" distR="0">
@@ -19895,7 +19985,6 @@
       <w:r>
         <w:rPr>
           <w:noProof/>
-          <w:lang w:val="sk-SK"/>
         </w:rPr>
         <w:lastRenderedPageBreak/>
         <w:drawing>
@@ -20043,7 +20132,6 @@
       <w:r>
         <w:rPr>
           <w:noProof/>
-          <w:lang w:val="sk-SK"/>
         </w:rPr>
         <w:drawing>
           <wp:inline distT="0" distB="0" distL="0" distR="0">
@@ -20125,7 +20213,6 @@
       <w:r>
         <w:rPr>
           <w:noProof/>
-          <w:lang w:val="sk-SK"/>
         </w:rPr>
         <w:lastRenderedPageBreak/>
         <w:drawing>
@@ -20185,7 +20272,6 @@
       <w:r>
         <w:rPr>
           <w:noProof/>
-          <w:lang w:val="sk-SK"/>
         </w:rPr>
         <mc:AlternateContent>
           <mc:Choice Requires="wps">
@@ -20454,7 +20540,6 @@
           <w:noProof/>
           <w:sz w:val="22"/>
           <w:szCs w:val="22"/>
-          <w:lang w:val="sk-SK"/>
         </w:rPr>
         <w:drawing>
           <wp:inline distT="0" distB="0" distL="0" distR="0">
@@ -21172,7 +21257,6 @@
       <w:r>
         <w:rPr>
           <w:noProof/>
-          <w:lang w:val="sk-SK"/>
         </w:rPr>
         <w:lastRenderedPageBreak/>
         <mc:AlternateContent>
@@ -21290,7 +21374,6 @@
       <w:r>
         <w:rPr>
           <w:noProof/>
-          <w:lang w:val="sk-SK"/>
         </w:rPr>
         <mc:AlternateContent>
           <mc:Choice Requires="wps">
@@ -21423,7 +21506,6 @@
       <w:r>
         <w:rPr>
           <w:noProof/>
-          <w:lang w:val="sk-SK"/>
         </w:rPr>
         <w:drawing>
           <wp:inline distT="0" distB="0" distL="0" distR="0">
@@ -21488,7 +21570,6 @@
       <w:r>
         <w:rPr>
           <w:noProof/>
-          <w:lang w:val="sk-SK"/>
         </w:rPr>
         <mc:AlternateContent>
           <mc:Choice Requires="wps">
@@ -21632,7 +21713,6 @@
       <w:r>
         <w:rPr>
           <w:noProof/>
-          <w:lang w:val="sk-SK"/>
         </w:rPr>
         <mc:AlternateContent>
           <mc:Choice Requires="wps">
@@ -21749,7 +21829,6 @@
       <w:r>
         <w:rPr>
           <w:noProof/>
-          <w:lang w:val="sk-SK"/>
         </w:rPr>
         <w:drawing>
           <wp:inline distT="0" distB="0" distL="0" distR="0">
@@ -30153,6 +30232,7 @@
         <w:docPartUnique/>
       </w:docPartObj>
     </w:sdtPr>
+    <w:sdtEndPr/>
     <w:sdtContent>
       <w:p>
         <w:pPr>
@@ -30191,6 +30271,7 @@
               <w:docPartUnique/>
             </w:docPartObj>
           </w:sdtPr>
+          <w:sdtEndPr/>
           <w:sdtContent>
             <w:r>
               <w:rPr>
@@ -30283,6 +30364,7 @@
         <w:docPartUnique/>
       </w:docPartObj>
     </w:sdtPr>
+    <w:sdtEndPr/>
     <w:sdtContent>
       <w:p>
         <w:pPr>
@@ -30297,6 +30379,7 @@
               <w:docPartUnique/>
             </w:docPartObj>
           </w:sdtPr>
+          <w:sdtEndPr/>
           <w:sdtContent>
             <w:r>
               <w:rPr>
@@ -30389,6 +30472,7 @@
         <w:docPartUnique/>
       </w:docPartObj>
     </w:sdtPr>
+    <w:sdtEndPr/>
     <w:sdtContent>
       <w:p>
         <w:pPr>
@@ -30427,6 +30511,7 @@
               <w:docPartUnique/>
             </w:docPartObj>
           </w:sdtPr>
+          <w:sdtEndPr/>
           <w:sdtContent>
             <w:r>
               <w:rPr>
@@ -30519,6 +30604,7 @@
         <w:docPartUnique/>
       </w:docPartObj>
     </w:sdtPr>
+    <w:sdtEndPr/>
     <w:sdtContent>
       <w:p>
         <w:pPr>
@@ -30533,6 +30619,7 @@
               <w:docPartUnique/>
             </w:docPartObj>
           </w:sdtPr>
+          <w:sdtEndPr/>
           <w:sdtContent>
             <w:r>
               <w:rPr>
@@ -30644,7 +30731,7 @@
           <w:rPr>
             <w:noProof/>
           </w:rPr>
-          <w:t>16</w:t>
+          <w:t>4</w:t>
         </w:r>
         <w:r>
           <w:rPr>
@@ -30668,7 +30755,7 @@
               <mc:AlternateContent>
                 <mc:Choice Requires="wps">
                   <w:drawing>
-                    <wp:anchor distT="4294967294" distB="4294967294" distL="114300" distR="114300" simplePos="0" relativeHeight="251685888" behindDoc="0" locked="0" layoutInCell="1" allowOverlap="1">
+                    <wp:anchor distT="4294967294" distB="4294967294" distL="114300" distR="114300" simplePos="0" relativeHeight="251685888" behindDoc="0" locked="0" layoutInCell="1" allowOverlap="1" wp14:anchorId="045B1E1C" wp14:editId="369EB8FE">
                       <wp:simplePos x="0" y="0"/>
                       <wp:positionH relativeFrom="column">
                         <wp:posOffset>48260</wp:posOffset>
@@ -30729,7 +30816,7 @@
                 </mc:Choice>
                 <mc:Fallback>
                   <w:pict>
-                    <v:line w14:anchorId="69F6DA40" id="Line 25" o:spid="_x0000_s1026" style="position:absolute;z-index:251685888;visibility:visible;mso-wrap-style:square;mso-width-percent:0;mso-height-percent:0;mso-wrap-distance-left:9pt;mso-wrap-distance-top:-6e-5mm;mso-wrap-distance-right:9pt;mso-wrap-distance-bottom:-6e-5mm;mso-position-horizontal:absolute;mso-position-horizontal-relative:text;mso-position-vertical:absolute;mso-position-vertical-relative:text;mso-width-percent:0;mso-height-percent:0;mso-width-relative:page;mso-height-relative:page" from="3.8pt,7.9pt" to="429.8pt,7.9pt" o:gfxdata="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" strokeweight="1pt"/>
+                    <v:line w14:anchorId="0608C9DA" id="Line 25" o:spid="_x0000_s1026" style="position:absolute;z-index:251685888;visibility:visible;mso-wrap-style:square;mso-width-percent:0;mso-height-percent:0;mso-wrap-distance-left:9pt;mso-wrap-distance-top:-6e-5mm;mso-wrap-distance-right:9pt;mso-wrap-distance-bottom:-6e-5mm;mso-position-horizontal:absolute;mso-position-horizontal-relative:text;mso-position-vertical:absolute;mso-position-vertical-relative:text;mso-width-percent:0;mso-height-percent:0;mso-width-relative:page;mso-height-relative:page" from="3.8pt,7.9pt" to="429.8pt,7.9pt" o:gfxdata="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" strokeweight="1pt"/>
                   </w:pict>
                 </mc:Fallback>
               </mc:AlternateContent>
@@ -30752,6 +30839,7 @@
         <w:docPartUnique/>
       </w:docPartObj>
     </w:sdtPr>
+    <w:sdtEndPr/>
     <w:sdtContent>
       <w:p>
         <w:pPr>
@@ -30771,7 +30859,7 @@
           <w:rPr>
             <w:noProof/>
           </w:rPr>
-          <w:t>23</w:t>
+          <w:t>17</w:t>
         </w:r>
         <w:r>
           <w:rPr>
@@ -30790,6 +30878,7 @@
               <w:docPartUnique/>
             </w:docPartObj>
           </w:sdtPr>
+          <w:sdtEndPr/>
           <w:sdtContent>
             <w:r>
               <w:rPr>
@@ -30882,6 +30971,7 @@
         <w:docPartUnique/>
       </w:docPartObj>
     </w:sdtPr>
+    <w:sdtEndPr/>
     <w:sdtContent>
       <w:p>
         <w:pPr>
@@ -30901,7 +30991,7 @@
           <w:rPr>
             <w:noProof/>
           </w:rPr>
-          <w:t>24</w:t>
+          <w:t>16</w:t>
         </w:r>
         <w:r>
           <w:rPr>
@@ -30917,6 +31007,7 @@
               <w:docPartUnique/>
             </w:docPartObj>
           </w:sdtPr>
+          <w:sdtEndPr/>
           <w:sdtContent>
             <w:r>
               <w:rPr>
@@ -31009,6 +31100,7 @@
         <w:docPartUnique/>
       </w:docPartObj>
     </w:sdtPr>
+    <w:sdtEndPr/>
     <w:sdtContent>
       <w:p>
         <w:pPr>
@@ -31104,7 +31196,7 @@
           <w:rPr>
             <w:noProof/>
           </w:rPr>
-          <w:t>41</w:t>
+          <w:t>42</w:t>
         </w:r>
         <w:r>
           <w:rPr>
@@ -35146,6 +35238,7 @@
   <w:style w:type="character" w:default="1" w:styleId="Predvolenpsmoodseku">
     <w:name w:val="Default Paragraph Font"/>
     <w:uiPriority w:val="1"/>
+    <w:semiHidden/>
     <w:unhideWhenUsed/>
   </w:style>
   <w:style w:type="table" w:default="1" w:styleId="Normlnatabuka">
@@ -36556,11 +36649,11 @@
           <c:showBubbleSize val="0"/>
         </c:dLbls>
         <c:gapWidth val="150"/>
-        <c:axId val="-1952785760"/>
-        <c:axId val="-1952783040"/>
+        <c:axId val="517254864"/>
+        <c:axId val="517249424"/>
       </c:barChart>
       <c:catAx>
-        <c:axId val="-1952785760"/>
+        <c:axId val="517254864"/>
         <c:scaling>
           <c:orientation val="minMax"/>
         </c:scaling>
@@ -36570,7 +36663,7 @@
         <c:majorTickMark val="out"/>
         <c:minorTickMark val="none"/>
         <c:tickLblPos val="nextTo"/>
-        <c:crossAx val="-1952783040"/>
+        <c:crossAx val="517249424"/>
         <c:crosses val="autoZero"/>
         <c:auto val="1"/>
         <c:lblAlgn val="ctr"/>
@@ -36578,7 +36671,7 @@
         <c:noMultiLvlLbl val="0"/>
       </c:catAx>
       <c:valAx>
-        <c:axId val="-1952783040"/>
+        <c:axId val="517249424"/>
         <c:scaling>
           <c:orientation val="minMax"/>
         </c:scaling>
@@ -36589,7 +36682,7 @@
         <c:majorTickMark val="out"/>
         <c:minorTickMark val="none"/>
         <c:tickLblPos val="nextTo"/>
-        <c:crossAx val="-1952785760"/>
+        <c:crossAx val="517254864"/>
         <c:crosses val="autoZero"/>
         <c:crossBetween val="between"/>
       </c:valAx>
@@ -36838,11 +36931,11 @@
           <c:showBubbleSize val="0"/>
         </c:dLbls>
         <c:gapWidth val="150"/>
-        <c:axId val="-1657328880"/>
-        <c:axId val="-1657338672"/>
+        <c:axId val="517251600"/>
+        <c:axId val="517252144"/>
       </c:barChart>
       <c:catAx>
-        <c:axId val="-1657328880"/>
+        <c:axId val="517251600"/>
         <c:scaling>
           <c:orientation val="minMax"/>
         </c:scaling>
@@ -36852,7 +36945,7 @@
         <c:majorTickMark val="out"/>
         <c:minorTickMark val="none"/>
         <c:tickLblPos val="nextTo"/>
-        <c:crossAx val="-1657338672"/>
+        <c:crossAx val="517252144"/>
         <c:crosses val="autoZero"/>
         <c:auto val="1"/>
         <c:lblAlgn val="ctr"/>
@@ -36860,7 +36953,7 @@
         <c:noMultiLvlLbl val="0"/>
       </c:catAx>
       <c:valAx>
-        <c:axId val="-1657338672"/>
+        <c:axId val="517252144"/>
         <c:scaling>
           <c:orientation val="minMax"/>
         </c:scaling>
@@ -36871,7 +36964,7 @@
         <c:majorTickMark val="out"/>
         <c:minorTickMark val="none"/>
         <c:tickLblPos val="nextTo"/>
-        <c:crossAx val="-1657328880"/>
+        <c:crossAx val="517251600"/>
         <c:crosses val="autoZero"/>
         <c:crossBetween val="between"/>
       </c:valAx>
@@ -37179,7 +37272,7 @@
 </file>
 
 <file path=customXml/itemProps1.xml><?xml version="1.0" encoding="utf-8"?>
-<ds:datastoreItem xmlns:ds="http://schemas.openxmlformats.org/officeDocument/2006/customXml" ds:itemID="{EA9E4AF5-6669-4137-931E-FB0130757703}">
+<ds:datastoreItem xmlns:ds="http://schemas.openxmlformats.org/officeDocument/2006/customXml" ds:itemID="{F6ABAA97-C31F-4115-9D22-F10688545197}">
   <ds:schemaRefs>
     <ds:schemaRef ds:uri="http://schemas.openxmlformats.org/officeDocument/2006/bibliography"/>
   </ds:schemaRefs>

</xml_diff>